<commit_message>
Completed the introduction, software requirements, and use cases. Will likely refine the software requirements once we find out what kind of phone the residents have.
</commit_message>
<xml_diff>
--- a/Requirements_and_Specifications_Template.docx
+++ b/Requirements_and_Specifications_Template.docx
@@ -10,7 +10,7 @@
           <w:szCs w:val="40"/>
         </w:rPr>
       </w:pPr>
-      <w:bookmarkStart w:colFirst="0" w:colLast="0" w:name="_gjdgxs" w:id="0"/>
+      <w:bookmarkStart w:colFirst="0" w:colLast="0" w:name="_heading=h.gjdgxs" w:id="0"/>
       <w:bookmarkEnd w:id="0"/>
       <w:r>
         <w:rPr>
@@ -55,7 +55,7 @@
           <w:szCs w:val="28"/>
         </w:rPr>
       </w:pPr>
-      <w:bookmarkStart w:colFirst="0" w:colLast="0" w:name="_nnf7vmbt3tpa" w:id="1"/>
+      <w:bookmarkStart w:colFirst="0" w:colLast="0" w:name="_heading=h.30j0zll" w:id="1"/>
       <w:bookmarkEnd w:id="1"/>
       <w:r>
         <w:rPr>
@@ -76,7 +76,7 @@
         <w:jc w:val="center"/>
         <w:rPr/>
       </w:pPr>
-      <w:bookmarkStart w:colFirst="0" w:colLast="0" w:name="_fghrny78mngo" w:id="2"/>
+      <w:bookmarkStart w:colFirst="0" w:colLast="0" w:name="_heading=h.1fob9te" w:id="2"/>
       <w:bookmarkEnd w:id="2"/>
       <w:r>
         <w:rPr>
@@ -129,7 +129,7 @@
           <wp:inline distB="0" distT="0" distL="0" distR="0">
             <wp:extent cx="672006" cy="672006"/>
             <wp:effectExtent b="0" l="0" r="0" t="0"/>
-            <wp:docPr descr="https://encrypted-tbn1.google.com/images?q=tbn:ANd9GcQeSRxPF6-MPnLymbBY3KGjLCSJ1VVvoefTFNSHesErmKLDmciN" id="1" name="image1.jpg"/>
+            <wp:docPr descr="https://encrypted-tbn1.google.com/images?q=tbn:ANd9GcQeSRxPF6-MPnLymbBY3KGjLCSJ1VVvoefTFNSHesErmKLDmciN" id="2" name="image1.jpg"/>
             <a:graphic>
               <a:graphicData uri="http://schemas.openxmlformats.org/drawingml/2006/picture">
                 <pic:pic>
@@ -138,7 +138,7 @@
                     <pic:cNvPicPr preferRelativeResize="0"/>
                   </pic:nvPicPr>
                   <pic:blipFill>
-                    <a:blip r:embed="rId7"/>
+                    <a:blip r:embed="rId8"/>
                     <a:srcRect b="0" l="0" r="0" t="0"/>
                     <a:stretch>
                       <a:fillRect/>
@@ -584,7 +584,7 @@
             <w:instrText xml:space="preserve"> TOC \h \u \z </w:instrText>
             <w:fldChar w:fldCharType="separate"/>
           </w:r>
-          <w:hyperlink w:anchor="_gjdgxs">
+          <w:hyperlink w:anchor="_heading=h.gjdgxs">
             <w:r>
               <w:rPr>
                 <w:rFonts w:ascii="Arial" w:cs="Arial" w:eastAsia="Arial" w:hAnsi="Arial"/>
@@ -603,7 +603,7 @@
               <w:t xml:space="preserve">I.</w:t>
             </w:r>
           </w:hyperlink>
-          <w:hyperlink w:anchor="_gjdgxs">
+          <w:hyperlink w:anchor="_heading=h.gjdgxs">
             <w:r>
               <w:rPr>
                 <w:rFonts w:ascii="Calibri" w:cs="Calibri" w:eastAsia="Calibri" w:hAnsi="Calibri"/>
@@ -624,7 +624,7 @@
           </w:hyperlink>
           <w:r>
             <w:fldChar w:fldCharType="begin"/>
-            <w:instrText xml:space="preserve"> PAGEREF _gjdgxs \h </w:instrText>
+            <w:instrText xml:space="preserve"> PAGEREF _heading=h.gjdgxs \h </w:instrText>
             <w:fldChar w:fldCharType="separate"/>
           </w:r>
           <w:r>
@@ -689,7 +689,7 @@
               <w:vertAlign w:val="baseline"/>
             </w:rPr>
           </w:pPr>
-          <w:hyperlink w:anchor="_30j0zll">
+          <w:hyperlink w:anchor="_heading=h.3znysh7">
             <w:r>
               <w:rPr>
                 <w:rFonts w:ascii="Arial" w:cs="Arial" w:eastAsia="Arial" w:hAnsi="Arial"/>
@@ -708,7 +708,7 @@
               <w:t xml:space="preserve">II.</w:t>
             </w:r>
           </w:hyperlink>
-          <w:hyperlink w:anchor="_30j0zll">
+          <w:hyperlink w:anchor="_heading=h.3znysh7">
             <w:r>
               <w:rPr>
                 <w:rFonts w:ascii="Calibri" w:cs="Calibri" w:eastAsia="Calibri" w:hAnsi="Calibri"/>
@@ -729,7 +729,7 @@
           </w:hyperlink>
           <w:r>
             <w:fldChar w:fldCharType="begin"/>
-            <w:instrText xml:space="preserve"> PAGEREF _30j0zll \h </w:instrText>
+            <w:instrText xml:space="preserve"> PAGEREF _heading=h.3znysh7 \h </w:instrText>
             <w:fldChar w:fldCharType="separate"/>
           </w:r>
           <w:r>
@@ -794,7 +794,7 @@
               <w:vertAlign w:val="baseline"/>
             </w:rPr>
           </w:pPr>
-          <w:hyperlink w:anchor="_1fob9te">
+          <w:hyperlink w:anchor="_heading=h.2et92p0">
             <w:r>
               <w:rPr>
                 <w:rFonts w:ascii="Arial" w:cs="Arial" w:eastAsia="Arial" w:hAnsi="Arial"/>
@@ -813,7 +813,7 @@
               <w:t xml:space="preserve">II.1.</w:t>
             </w:r>
           </w:hyperlink>
-          <w:hyperlink w:anchor="_1fob9te">
+          <w:hyperlink w:anchor="_heading=h.2et92p0">
             <w:r>
               <w:rPr>
                 <w:rFonts w:ascii="Calibri" w:cs="Calibri" w:eastAsia="Calibri" w:hAnsi="Calibri"/>
@@ -834,7 +834,7 @@
           </w:hyperlink>
           <w:r>
             <w:fldChar w:fldCharType="begin"/>
-            <w:instrText xml:space="preserve"> PAGEREF _1fob9te \h </w:instrText>
+            <w:instrText xml:space="preserve"> PAGEREF _heading=h.2et92p0 \h </w:instrText>
             <w:fldChar w:fldCharType="separate"/>
           </w:r>
           <w:r>
@@ -899,7 +899,7 @@
               <w:vertAlign w:val="baseline"/>
             </w:rPr>
           </w:pPr>
-          <w:hyperlink w:anchor="_3znysh7">
+          <w:hyperlink w:anchor="_heading=h.tyjcwt">
             <w:r>
               <w:rPr>
                 <w:rFonts w:ascii="Arial" w:cs="Arial" w:eastAsia="Arial" w:hAnsi="Arial"/>
@@ -918,7 +918,7 @@
               <w:t xml:space="preserve">II.2.</w:t>
             </w:r>
           </w:hyperlink>
-          <w:hyperlink w:anchor="_3znysh7">
+          <w:hyperlink w:anchor="_heading=h.tyjcwt">
             <w:r>
               <w:rPr>
                 <w:rFonts w:ascii="Calibri" w:cs="Calibri" w:eastAsia="Calibri" w:hAnsi="Calibri"/>
@@ -939,7 +939,7 @@
           </w:hyperlink>
           <w:r>
             <w:fldChar w:fldCharType="begin"/>
-            <w:instrText xml:space="preserve"> PAGEREF _3znysh7 \h </w:instrText>
+            <w:instrText xml:space="preserve"> PAGEREF _heading=h.tyjcwt \h </w:instrText>
             <w:fldChar w:fldCharType="separate"/>
           </w:r>
           <w:r>
@@ -1004,7 +1004,7 @@
               <w:vertAlign w:val="baseline"/>
             </w:rPr>
           </w:pPr>
-          <w:hyperlink w:anchor="_2et92p0">
+          <w:hyperlink w:anchor="_heading=h.3dy6vkm">
             <w:r>
               <w:rPr>
                 <w:rFonts w:ascii="Arial" w:cs="Arial" w:eastAsia="Arial" w:hAnsi="Arial"/>
@@ -1023,7 +1023,7 @@
               <w:t xml:space="preserve">II.2.1.</w:t>
             </w:r>
           </w:hyperlink>
-          <w:hyperlink w:anchor="_2et92p0">
+          <w:hyperlink w:anchor="_heading=h.3dy6vkm">
             <w:r>
               <w:rPr>
                 <w:rFonts w:ascii="Calibri" w:cs="Calibri" w:eastAsia="Calibri" w:hAnsi="Calibri"/>
@@ -1044,7 +1044,7 @@
           </w:hyperlink>
           <w:r>
             <w:fldChar w:fldCharType="begin"/>
-            <w:instrText xml:space="preserve"> PAGEREF _2et92p0 \h </w:instrText>
+            <w:instrText xml:space="preserve"> PAGEREF _heading=h.3dy6vkm \h </w:instrText>
             <w:fldChar w:fldCharType="separate"/>
           </w:r>
           <w:r>
@@ -1109,7 +1109,7 @@
               <w:vertAlign w:val="baseline"/>
             </w:rPr>
           </w:pPr>
-          <w:hyperlink w:anchor="_tyjcwt">
+          <w:hyperlink w:anchor="_heading=h.1t3h5sf">
             <w:r>
               <w:rPr>
                 <w:rFonts w:ascii="Arial" w:cs="Arial" w:eastAsia="Arial" w:hAnsi="Arial"/>
@@ -1128,7 +1128,7 @@
               <w:t xml:space="preserve">II.2.2.</w:t>
             </w:r>
           </w:hyperlink>
-          <w:hyperlink w:anchor="_tyjcwt">
+          <w:hyperlink w:anchor="_heading=h.1t3h5sf">
             <w:r>
               <w:rPr>
                 <w:rFonts w:ascii="Calibri" w:cs="Calibri" w:eastAsia="Calibri" w:hAnsi="Calibri"/>
@@ -1149,7 +1149,7 @@
           </w:hyperlink>
           <w:r>
             <w:fldChar w:fldCharType="begin"/>
-            <w:instrText xml:space="preserve"> PAGEREF _tyjcwt \h </w:instrText>
+            <w:instrText xml:space="preserve"> PAGEREF _heading=h.1t3h5sf \h </w:instrText>
             <w:fldChar w:fldCharType="separate"/>
           </w:r>
           <w:r>
@@ -1214,7 +1214,7 @@
               <w:vertAlign w:val="baseline"/>
             </w:rPr>
           </w:pPr>
-          <w:hyperlink w:anchor="_3dy6vkm">
+          <w:hyperlink w:anchor="_heading=h.4d34og8">
             <w:r>
               <w:rPr>
                 <w:rFonts w:ascii="Arial" w:cs="Arial" w:eastAsia="Arial" w:hAnsi="Arial"/>
@@ -1233,7 +1233,7 @@
               <w:t xml:space="preserve">II.3.</w:t>
             </w:r>
           </w:hyperlink>
-          <w:hyperlink w:anchor="_3dy6vkm">
+          <w:hyperlink w:anchor="_heading=h.4d34og8">
             <w:r>
               <w:rPr>
                 <w:rFonts w:ascii="Calibri" w:cs="Calibri" w:eastAsia="Calibri" w:hAnsi="Calibri"/>
@@ -1254,7 +1254,7 @@
           </w:hyperlink>
           <w:r>
             <w:fldChar w:fldCharType="begin"/>
-            <w:instrText xml:space="preserve"> PAGEREF _3dy6vkm \h </w:instrText>
+            <w:instrText xml:space="preserve"> PAGEREF _heading=h.4d34og8 \h </w:instrText>
             <w:fldChar w:fldCharType="separate"/>
           </w:r>
           <w:r>
@@ -1319,7 +1319,7 @@
               <w:vertAlign w:val="baseline"/>
             </w:rPr>
           </w:pPr>
-          <w:hyperlink w:anchor="_1t3h5sf">
+          <w:hyperlink w:anchor="_heading=h.2s8eyo1">
             <w:r>
               <w:rPr>
                 <w:rFonts w:ascii="Arial" w:cs="Arial" w:eastAsia="Arial" w:hAnsi="Arial"/>
@@ -1338,7 +1338,7 @@
               <w:t xml:space="preserve">III.</w:t>
             </w:r>
           </w:hyperlink>
-          <w:hyperlink w:anchor="_1t3h5sf">
+          <w:hyperlink w:anchor="_heading=h.2s8eyo1">
             <w:r>
               <w:rPr>
                 <w:rFonts w:ascii="Calibri" w:cs="Calibri" w:eastAsia="Calibri" w:hAnsi="Calibri"/>
@@ -1359,7 +1359,7 @@
           </w:hyperlink>
           <w:r>
             <w:fldChar w:fldCharType="begin"/>
-            <w:instrText xml:space="preserve"> PAGEREF _1t3h5sf \h </w:instrText>
+            <w:instrText xml:space="preserve"> PAGEREF _heading=h.2s8eyo1 \h </w:instrText>
             <w:fldChar w:fldCharType="separate"/>
           </w:r>
           <w:r>
@@ -1424,7 +1424,7 @@
               <w:vertAlign w:val="baseline"/>
             </w:rPr>
           </w:pPr>
-          <w:hyperlink w:anchor="_4d34og8">
+          <w:hyperlink w:anchor="_heading=h.17dp8vu">
             <w:r>
               <w:rPr>
                 <w:rFonts w:ascii="Arial" w:cs="Arial" w:eastAsia="Arial" w:hAnsi="Arial"/>
@@ -1443,7 +1443,7 @@
               <w:t xml:space="preserve">IV.</w:t>
             </w:r>
           </w:hyperlink>
-          <w:hyperlink w:anchor="_4d34og8">
+          <w:hyperlink w:anchor="_heading=h.17dp8vu">
             <w:r>
               <w:rPr>
                 <w:rFonts w:ascii="Calibri" w:cs="Calibri" w:eastAsia="Calibri" w:hAnsi="Calibri"/>
@@ -1464,7 +1464,7 @@
           </w:hyperlink>
           <w:r>
             <w:fldChar w:fldCharType="begin"/>
-            <w:instrText xml:space="preserve"> PAGEREF _4d34og8 \h </w:instrText>
+            <w:instrText xml:space="preserve"> PAGEREF _heading=h.17dp8vu \h </w:instrText>
             <w:fldChar w:fldCharType="separate"/>
           </w:r>
           <w:r>
@@ -1529,7 +1529,7 @@
               <w:vertAlign w:val="baseline"/>
             </w:rPr>
           </w:pPr>
-          <w:hyperlink w:anchor="_2s8eyo1">
+          <w:hyperlink w:anchor="_heading=h.3rdcrjn">
             <w:r>
               <w:rPr>
                 <w:rFonts w:ascii="Arial" w:cs="Arial" w:eastAsia="Arial" w:hAnsi="Arial"/>
@@ -1548,7 +1548,7 @@
               <w:t xml:space="preserve">V.</w:t>
             </w:r>
           </w:hyperlink>
-          <w:hyperlink w:anchor="_2s8eyo1">
+          <w:hyperlink w:anchor="_heading=h.3rdcrjn">
             <w:r>
               <w:rPr>
                 <w:rFonts w:ascii="Calibri" w:cs="Calibri" w:eastAsia="Calibri" w:hAnsi="Calibri"/>
@@ -1569,7 +1569,7 @@
           </w:hyperlink>
           <w:r>
             <w:fldChar w:fldCharType="begin"/>
-            <w:instrText xml:space="preserve"> PAGEREF _2s8eyo1 \h </w:instrText>
+            <w:instrText xml:space="preserve"> PAGEREF _heading=h.3rdcrjn \h </w:instrText>
             <w:fldChar w:fldCharType="separate"/>
           </w:r>
           <w:r>
@@ -1641,14 +1641,12 @@
         <w:pStyle w:val="Heading1"/>
         <w:numPr>
           <w:ilvl w:val="0"/>
-          <w:numId w:val="1"/>
+          <w:numId w:val="2"/>
         </w:numPr>
         <w:spacing w:after="0" w:before="0" w:lineRule="auto"/>
         <w:ind w:left="360" w:hanging="360"/>
         <w:rPr/>
       </w:pPr>
-      <w:bookmarkStart w:colFirst="0" w:colLast="0" w:name="_gjdgxs" w:id="0"/>
-      <w:bookmarkEnd w:id="0"/>
       <w:r>
         <w:rPr>
           <w:rtl w:val="0"/>
@@ -1659,13 +1657,26 @@
     <w:p>
       <w:pPr>
         <w:spacing w:after="0" w:line="240" w:lineRule="auto"/>
-        <w:rPr/>
-      </w:pPr>
-      <w:r>
-        <w:rPr>
-          <w:rtl w:val="0"/>
-        </w:rPr>
-        <w:t xml:space="preserve">Provide a brief description of your project and summarize the objectives. Yes, this is somewhat lifted from the first writing assignment, but this document needs to be self contained and so a new reader needs a 1-2 paragraph introduction to know what the project is about.</w:t>
+        <w:ind w:left="0" w:firstLine="0"/>
+        <w:rPr/>
+      </w:pPr>
+      <w:r>
+        <w:rPr>
+          <w:rtl w:val="0"/>
+        </w:rPr>
+      </w:r>
+    </w:p>
+    <w:p>
+      <w:pPr>
+        <w:spacing w:after="0" w:line="240" w:lineRule="auto"/>
+        <w:ind w:left="0" w:firstLine="720"/>
+        <w:rPr/>
+      </w:pPr>
+      <w:r>
+        <w:rPr>
+          <w:rtl w:val="0"/>
+        </w:rPr>
+        <w:t xml:space="preserve">The LAMI team has been tasked with the continued construction of the LAMI app for medication reminders for the residents in the LAMI residence. As stated this app will be used for the residents of the LAMI house who have mental illness and will serve as a reminder app that will help them take their medication at specified times. There will be a sign-in for both the caretakers and the residents so the residents can have safety in knowing the only people that can view their medications are the caretakers who will act as a secondary reminder ( in the case that the resident does not take their medication after being prompted by the app). The end goal of this project is to create an app that is easy and enjoyable to use, making the task of  remembering to take medication as easy as possible.</w:t>
       </w:r>
     </w:p>
     <w:p>
@@ -1682,56 +1693,93 @@
     <w:p>
       <w:pPr>
         <w:pStyle w:val="Heading1"/>
+        <w:numPr>
+          <w:ilvl w:val="0"/>
+          <w:numId w:val="2"/>
+        </w:numPr>
+        <w:spacing w:after="0" w:before="0" w:lineRule="auto"/>
+        <w:ind w:left="360" w:hanging="360"/>
+        <w:rPr/>
+      </w:pPr>
+      <w:bookmarkStart w:colFirst="0" w:colLast="0" w:name="_heading=h.3znysh7" w:id="3"/>
+      <w:bookmarkEnd w:id="3"/>
+      <w:r>
+        <w:rPr>
+          <w:rtl w:val="0"/>
+        </w:rPr>
+        <w:t xml:space="preserve">System Requirements Specification</w:t>
+      </w:r>
+    </w:p>
+    <w:p>
+      <w:pPr>
+        <w:spacing w:after="0" w:line="240" w:lineRule="auto"/>
+        <w:ind w:left="720" w:firstLine="0"/>
+        <w:rPr/>
+      </w:pPr>
+      <w:r>
+        <w:rPr>
+          <w:rtl w:val="0"/>
+        </w:rPr>
+      </w:r>
+    </w:p>
+    <w:p>
+      <w:pPr>
+        <w:numPr>
+          <w:ilvl w:val="0"/>
+          <w:numId w:val="3"/>
+        </w:numPr>
+        <w:spacing w:after="0" w:line="240" w:lineRule="auto"/>
+        <w:ind w:left="720" w:hanging="360"/>
+        <w:rPr>
+          <w:u w:val="none"/>
+        </w:rPr>
+      </w:pPr>
+      <w:r>
+        <w:rPr>
+          <w:rtl w:val="0"/>
+        </w:rPr>
+        <w:t xml:space="preserve">Residents of the house should be able to access/run the application on iOS or Android operating systems.</w:t>
+      </w:r>
+    </w:p>
+    <w:p>
+      <w:pPr>
+        <w:spacing w:after="0" w:line="240" w:lineRule="auto"/>
+        <w:rPr/>
+      </w:pPr>
+      <w:r>
+        <w:rPr>
+          <w:rtl w:val="0"/>
+        </w:rPr>
+      </w:r>
+    </w:p>
+    <w:p>
+      <w:pPr>
         <w:numPr>
           <w:ilvl w:val="0"/>
           <w:numId w:val="1"/>
         </w:numPr>
-        <w:spacing w:after="0" w:before="0" w:lineRule="auto"/>
-        <w:ind w:left="360" w:hanging="360"/>
-        <w:rPr/>
-      </w:pPr>
-      <w:bookmarkStart w:colFirst="0" w:colLast="0" w:name="_30j0zll" w:id="3"/>
-      <w:bookmarkEnd w:id="3"/>
-      <w:r>
-        <w:rPr>
-          <w:rtl w:val="0"/>
-        </w:rPr>
-        <w:t xml:space="preserve">System Requirements Specification</w:t>
-      </w:r>
-    </w:p>
-    <w:p>
-      <w:pPr>
-        <w:spacing w:after="0" w:line="240" w:lineRule="auto"/>
-        <w:rPr/>
-      </w:pPr>
-      <w:r>
-        <w:rPr>
-          <w:rtl w:val="0"/>
-        </w:rPr>
-        <w:t xml:space="preserve">In this section you will describe the features, functions and other specifications that are requirements for your product. You will also specify the client/stakeholder need(s) that requirement maps to. If you find a stakeholder that your first assignment did not identify, feel free to add them here as required.</w:t>
-      </w:r>
-    </w:p>
-    <w:p>
-      <w:pPr>
-        <w:spacing w:after="0" w:line="240" w:lineRule="auto"/>
-        <w:rPr/>
-      </w:pPr>
-      <w:r>
-        <w:rPr>
-          <w:rtl w:val="0"/>
-        </w:rPr>
-      </w:r>
-    </w:p>
-    <w:p>
-      <w:pPr>
-        <w:spacing w:after="0" w:line="240" w:lineRule="auto"/>
-        <w:rPr/>
-      </w:pPr>
-      <w:r>
-        <w:rPr>
-          <w:rtl w:val="0"/>
-        </w:rPr>
-        <w:t xml:space="preserve">Please refer to Section 4.4 in the CptS 322 &amp;&amp;/|| CptS 422 textbooks like “Object-Oriented Software Engineering” to refresh your knowledge on software requirements. </w:t>
+        <w:spacing w:after="0" w:line="240" w:lineRule="auto"/>
+        <w:ind w:left="720" w:hanging="360"/>
+        <w:rPr>
+          <w:u w:val="none"/>
+        </w:rPr>
+      </w:pPr>
+      <w:r>
+        <w:rPr>
+          <w:rtl w:val="0"/>
+        </w:rPr>
+        <w:t xml:space="preserve">Residents of the house should be able to access/run the application on iOS, Android, or in a web browser.</w:t>
+      </w:r>
+    </w:p>
+    <w:p>
+      <w:pPr>
+        <w:spacing w:after="0" w:line="240" w:lineRule="auto"/>
+        <w:rPr/>
+      </w:pPr>
+      <w:r>
+        <w:rPr>
+          <w:rtl w:val="0"/>
+        </w:rPr>
       </w:r>
     </w:p>
     <w:p>
@@ -1750,12 +1798,12 @@
         <w:pStyle w:val="Heading2"/>
         <w:numPr>
           <w:ilvl w:val="1"/>
-          <w:numId w:val="1"/>
+          <w:numId w:val="2"/>
         </w:numPr>
         <w:ind w:left="0" w:firstLine="0"/>
         <w:rPr/>
       </w:pPr>
-      <w:bookmarkStart w:colFirst="0" w:colLast="0" w:name="_1fob9te" w:id="4"/>
+      <w:bookmarkStart w:colFirst="0" w:colLast="0" w:name="_heading=h.2et92p0" w:id="4"/>
       <w:bookmarkEnd w:id="4"/>
       <w:r>
         <w:rPr>
@@ -1773,68 +1821,66 @@
         <w:rPr>
           <w:rtl w:val="0"/>
         </w:rPr>
-        <w:t xml:space="preserve">If applicable, provide some major use-cases that illustrate scenarios for using your product</w:t>
-      </w:r>
-      <w:r>
-        <w:rPr>
-          <w:vertAlign w:val="superscript"/>
-        </w:rPr>
-        <w:footnoteReference w:customMarkFollows="0" w:id="0"/>
-      </w:r>
-      <w:r>
-        <w:rPr>
-          <w:rtl w:val="0"/>
-        </w:rPr>
-        <w:t xml:space="preserve">.  Use cases tell a story about how an end user interacts with the system under a specific set of circumstances. You may illustrate the use-cases with UML diagrams. </w:t>
-      </w:r>
-    </w:p>
-    <w:p>
-      <w:pPr>
-        <w:spacing w:after="0" w:line="240" w:lineRule="auto"/>
-        <w:rPr/>
-      </w:pPr>
-      <w:r>
-        <w:rPr>
-          <w:rtl w:val="0"/>
-        </w:rPr>
-      </w:r>
-    </w:p>
-    <w:p>
-      <w:pPr>
-        <w:spacing w:after="0" w:line="240" w:lineRule="auto"/>
-        <w:rPr/>
-      </w:pPr>
-      <w:r>
-        <w:rPr>
-          <w:rtl w:val="0"/>
-        </w:rPr>
-        <w:t xml:space="preserve">For each use case, identify the related requirements (you may directly refer to the requirements listed in Section II.2). </w:t>
-        <w:br w:type="textWrapping"/>
-      </w:r>
-    </w:p>
-    <w:p>
-      <w:pPr>
-        <w:spacing w:after="0" w:line="240" w:lineRule="auto"/>
-        <w:rPr/>
-      </w:pPr>
-      <w:r>
-        <w:rPr>
-          <w:rtl w:val="0"/>
-        </w:rPr>
-        <w:t xml:space="preserve">(</w:t>
-      </w:r>
-      <w:r>
-        <w:rPr>
-          <w:u w:val="single"/>
-          <w:rtl w:val="0"/>
-        </w:rPr>
-        <w:t xml:space="preserve">Note that the diagrams will not be counted for the 3 pages text length specified for this document.</w:t>
-      </w:r>
-      <w:r>
-        <w:rPr>
-          <w:rtl w:val="0"/>
-        </w:rPr>
-        <w:t xml:space="preserve">)</w:t>
+      </w:r>
+    </w:p>
+    <w:p>
+      <w:pPr>
+        <w:spacing w:after="0" w:line="240" w:lineRule="auto"/>
+        <w:rPr/>
+      </w:pPr>
+      <w:r>
+        <w:rPr>
+          <w:b w:val="1"/>
+          <w:rtl w:val="0"/>
+        </w:rPr>
+        <w:t xml:space="preserve">Story:</w:t>
+      </w:r>
+      <w:r>
+        <w:rPr>
+          <w:rtl w:val="0"/>
+        </w:rPr>
+        <w:t xml:space="preserve"> Helene Davids is the employee currently overseeing the house and one of the residents, Oliver James, has just been prescribed a new medication. Helene wants to make sure that Oliver has set a reminder to take his new medication, but Helene isn’t scheduled to go back to the house until 3 days from now. She pulls out her phone and logs on to the LAMI app. She selects Oliver’s name from the list of current residents and sees that he has already set a reminder and thinks “I don’t know why I was worried, Oliver is awesome!”.</w:t>
+      </w:r>
+    </w:p>
+    <w:p>
+      <w:pPr>
+        <w:spacing w:after="0" w:line="240" w:lineRule="auto"/>
+        <w:rPr/>
+      </w:pPr>
+      <w:r>
+        <w:rPr>
+          <w:rtl w:val="0"/>
+        </w:rPr>
+      </w:r>
+    </w:p>
+    <w:p>
+      <w:pPr>
+        <w:spacing w:after="0" w:line="240" w:lineRule="auto"/>
+        <w:rPr/>
+      </w:pPr>
+      <w:r>
+        <w:rPr>
+          <w:b w:val="1"/>
+          <w:rtl w:val="0"/>
+        </w:rPr>
+        <w:t xml:space="preserve">Story:</w:t>
+      </w:r>
+      <w:r>
+        <w:rPr>
+          <w:rtl w:val="0"/>
+        </w:rPr>
+        <w:t xml:space="preserve"> Micah Ferguson is the employee currently overseeing the house and one of the residents, Brandy Hartford, has been acting a little different than usual. Micah wants to make sure that Brandy has been taking all of the medications she is supposed to. Micah logs on to the LAMI website, selects Brandy from the list of current residents, and opens her progress report. He sees that she has not been very consistent with taking her medications, so he makes a plan to talk to her and see how he can help.</w:t>
+      </w:r>
+    </w:p>
+    <w:p>
+      <w:pPr>
+        <w:spacing w:after="0" w:line="240" w:lineRule="auto"/>
+        <w:rPr/>
+      </w:pPr>
+      <w:r>
+        <w:rPr>
+          <w:rtl w:val="0"/>
+        </w:rPr>
       </w:r>
     </w:p>
     <w:p>
@@ -1853,12 +1899,12 @@
         <w:pStyle w:val="Heading2"/>
         <w:numPr>
           <w:ilvl w:val="1"/>
-          <w:numId w:val="1"/>
+          <w:numId w:val="2"/>
         </w:numPr>
         <w:ind w:left="0" w:firstLine="0"/>
         <w:rPr/>
       </w:pPr>
-      <w:bookmarkStart w:colFirst="0" w:colLast="0" w:name="_3znysh7" w:id="5"/>
+      <w:bookmarkStart w:colFirst="0" w:colLast="0" w:name="_heading=h.tyjcwt" w:id="5"/>
       <w:bookmarkEnd w:id="5"/>
       <w:r>
         <w:rPr>
@@ -1882,7 +1928,7 @@
         <w:rPr>
           <w:vertAlign w:val="superscript"/>
         </w:rPr>
-        <w:footnoteReference w:customMarkFollows="0" w:id="1"/>
+        <w:footnoteReference w:customMarkFollows="0" w:id="0"/>
       </w:r>
       <w:r>
         <w:rPr>
@@ -2005,12 +2051,12 @@
         <w:pStyle w:val="Heading3"/>
         <w:numPr>
           <w:ilvl w:val="2"/>
-          <w:numId w:val="1"/>
+          <w:numId w:val="2"/>
         </w:numPr>
         <w:ind w:left="0" w:firstLine="240"/>
         <w:rPr/>
       </w:pPr>
-      <w:bookmarkStart w:colFirst="0" w:colLast="0" w:name="_2et92p0" w:id="6"/>
+      <w:bookmarkStart w:colFirst="0" w:colLast="0" w:name="_heading=h.3dy6vkm" w:id="6"/>
       <w:bookmarkEnd w:id="6"/>
       <w:r>
         <w:rPr>
@@ -2214,12 +2260,12 @@
         <w:pStyle w:val="Heading3"/>
         <w:numPr>
           <w:ilvl w:val="2"/>
-          <w:numId w:val="1"/>
+          <w:numId w:val="2"/>
         </w:numPr>
         <w:ind w:left="0" w:firstLine="240"/>
         <w:rPr/>
       </w:pPr>
-      <w:bookmarkStart w:colFirst="0" w:colLast="0" w:name="_tyjcwt" w:id="7"/>
+      <w:bookmarkStart w:colFirst="0" w:colLast="0" w:name="_heading=h.1t3h5sf" w:id="7"/>
       <w:bookmarkEnd w:id="7"/>
       <w:r>
         <w:rPr>
@@ -2256,12 +2302,12 @@
         <w:pStyle w:val="Heading2"/>
         <w:numPr>
           <w:ilvl w:val="1"/>
-          <w:numId w:val="1"/>
+          <w:numId w:val="2"/>
         </w:numPr>
         <w:ind w:left="0" w:firstLine="0"/>
         <w:rPr/>
       </w:pPr>
-      <w:bookmarkStart w:colFirst="0" w:colLast="0" w:name="_3dy6vkm" w:id="8"/>
+      <w:bookmarkStart w:colFirst="0" w:colLast="0" w:name="_heading=h.4d34og8" w:id="8"/>
       <w:bookmarkEnd w:id="8"/>
       <w:r>
         <w:rPr>
@@ -2285,7 +2331,7 @@
         <w:rPr>
           <w:vertAlign w:val="superscript"/>
         </w:rPr>
-        <w:footnoteReference w:customMarkFollows="0" w:id="2"/>
+        <w:footnoteReference w:customMarkFollows="0" w:id="1"/>
       </w:r>
       <w:r>
         <w:rPr>
@@ -2428,13 +2474,13 @@
         <w:pStyle w:val="Heading1"/>
         <w:numPr>
           <w:ilvl w:val="0"/>
-          <w:numId w:val="1"/>
+          <w:numId w:val="2"/>
         </w:numPr>
         <w:spacing w:after="0" w:before="0" w:lineRule="auto"/>
         <w:ind w:left="360" w:hanging="360"/>
         <w:rPr/>
       </w:pPr>
-      <w:bookmarkStart w:colFirst="0" w:colLast="0" w:name="_1t3h5sf" w:id="9"/>
+      <w:bookmarkStart w:colFirst="0" w:colLast="0" w:name="_heading=h.2s8eyo1" w:id="9"/>
       <w:bookmarkEnd w:id="9"/>
       <w:r>
         <w:rPr>
@@ -2471,13 +2517,13 @@
         <w:pStyle w:val="Heading1"/>
         <w:numPr>
           <w:ilvl w:val="0"/>
-          <w:numId w:val="1"/>
+          <w:numId w:val="2"/>
         </w:numPr>
         <w:spacing w:after="0" w:before="0" w:lineRule="auto"/>
         <w:ind w:left="360" w:hanging="360"/>
         <w:rPr/>
       </w:pPr>
-      <w:bookmarkStart w:colFirst="0" w:colLast="0" w:name="_4d34og8" w:id="10"/>
+      <w:bookmarkStart w:colFirst="0" w:colLast="0" w:name="_heading=h.17dp8vu" w:id="10"/>
       <w:bookmarkEnd w:id="10"/>
       <w:r>
         <w:rPr>
@@ -2514,13 +2560,13 @@
         <w:pStyle w:val="Heading1"/>
         <w:numPr>
           <w:ilvl w:val="0"/>
-          <w:numId w:val="1"/>
+          <w:numId w:val="2"/>
         </w:numPr>
         <w:spacing w:after="0" w:before="0" w:lineRule="auto"/>
         <w:ind w:left="360" w:hanging="360"/>
         <w:rPr/>
       </w:pPr>
-      <w:bookmarkStart w:colFirst="0" w:colLast="0" w:name="_2s8eyo1" w:id="11"/>
+      <w:bookmarkStart w:colFirst="0" w:colLast="0" w:name="_heading=h.3rdcrjn" w:id="11"/>
       <w:bookmarkEnd w:id="11"/>
       <w:r>
         <w:rPr>
@@ -2590,8 +2636,8 @@
       </w:r>
     </w:p>
     <w:sectPr>
-      <w:footerReference r:id="rId8" w:type="default"/>
-      <w:pgSz w:h="15840" w:w="12240"/>
+      <w:footerReference r:id="rId9" w:type="default"/>
+      <w:pgSz w:h="15840" w:w="12240" w:orient="portrait"/>
       <w:pgMar w:bottom="1440" w:top="1440" w:left="1440" w:right="1440" w:header="720" w:footer="720"/>
       <w:pgNumType w:start="1"/>
       <w:titlePg w:val="1"/>
@@ -2728,37 +2774,11 @@
           <w:szCs w:val="20"/>
           <w:rtl w:val="0"/>
         </w:rPr>
-        <w:t xml:space="preserve"> https://en.wikipedia.org/wiki/Use_case</w:t>
+        <w:t xml:space="preserve"> https://en.wikipedia.org/wiki/Functional_requirement</w:t>
       </w:r>
     </w:p>
   </w:footnote>
   <w:footnote w:id="1">
-    <w:p>
-      <w:pPr>
-        <w:spacing w:after="0" w:line="240" w:lineRule="auto"/>
-        <w:rPr>
-          <w:sz w:val="20"/>
-          <w:szCs w:val="20"/>
-        </w:rPr>
-      </w:pPr>
-      <w:r>
-        <w:rPr>
-          <w:rStyle w:val="FootnoteReference"/>
-          <w:vertAlign w:val="superscript"/>
-        </w:rPr>
-        <w:footnoteRef/>
-      </w:r>
-      <w:r>
-        <w:rPr>
-          <w:sz w:val="20"/>
-          <w:szCs w:val="20"/>
-          <w:rtl w:val="0"/>
-        </w:rPr>
-        <w:t xml:space="preserve"> https://en.wikipedia.org/wiki/Functional_requirement</w:t>
-      </w:r>
-    </w:p>
-  </w:footnote>
-  <w:footnote w:id="2">
     <w:p>
       <w:pPr>
         <w:spacing w:after="0" w:line="240" w:lineRule="auto"/>
@@ -2792,6 +2812,116 @@
   <w:abstractNum w:abstractNumId="1">
     <w:lvl w:ilvl="0">
       <w:start w:val="1"/>
+      <w:numFmt w:val="bullet"/>
+      <w:lvlText w:val="●"/>
+      <w:lvlJc w:val="left"/>
+      <w:pPr>
+        <w:ind w:left="720" w:hanging="360"/>
+      </w:pPr>
+      <w:rPr>
+        <w:u w:val="none"/>
+      </w:rPr>
+    </w:lvl>
+    <w:lvl w:ilvl="1">
+      <w:start w:val="1"/>
+      <w:numFmt w:val="bullet"/>
+      <w:lvlText w:val="○"/>
+      <w:lvlJc w:val="left"/>
+      <w:pPr>
+        <w:ind w:left="1440" w:hanging="360"/>
+      </w:pPr>
+      <w:rPr>
+        <w:u w:val="none"/>
+      </w:rPr>
+    </w:lvl>
+    <w:lvl w:ilvl="2">
+      <w:start w:val="1"/>
+      <w:numFmt w:val="bullet"/>
+      <w:lvlText w:val="■"/>
+      <w:lvlJc w:val="left"/>
+      <w:pPr>
+        <w:ind w:left="2160" w:hanging="360"/>
+      </w:pPr>
+      <w:rPr>
+        <w:u w:val="none"/>
+      </w:rPr>
+    </w:lvl>
+    <w:lvl w:ilvl="3">
+      <w:start w:val="1"/>
+      <w:numFmt w:val="bullet"/>
+      <w:lvlText w:val="●"/>
+      <w:lvlJc w:val="left"/>
+      <w:pPr>
+        <w:ind w:left="2880" w:hanging="360"/>
+      </w:pPr>
+      <w:rPr>
+        <w:u w:val="none"/>
+      </w:rPr>
+    </w:lvl>
+    <w:lvl w:ilvl="4">
+      <w:start w:val="1"/>
+      <w:numFmt w:val="bullet"/>
+      <w:lvlText w:val="○"/>
+      <w:lvlJc w:val="left"/>
+      <w:pPr>
+        <w:ind w:left="3600" w:hanging="360"/>
+      </w:pPr>
+      <w:rPr>
+        <w:u w:val="none"/>
+      </w:rPr>
+    </w:lvl>
+    <w:lvl w:ilvl="5">
+      <w:start w:val="1"/>
+      <w:numFmt w:val="bullet"/>
+      <w:lvlText w:val="■"/>
+      <w:lvlJc w:val="left"/>
+      <w:pPr>
+        <w:ind w:left="4320" w:hanging="360"/>
+      </w:pPr>
+      <w:rPr>
+        <w:u w:val="none"/>
+      </w:rPr>
+    </w:lvl>
+    <w:lvl w:ilvl="6">
+      <w:start w:val="1"/>
+      <w:numFmt w:val="bullet"/>
+      <w:lvlText w:val="●"/>
+      <w:lvlJc w:val="left"/>
+      <w:pPr>
+        <w:ind w:left="5040" w:hanging="360"/>
+      </w:pPr>
+      <w:rPr>
+        <w:u w:val="none"/>
+      </w:rPr>
+    </w:lvl>
+    <w:lvl w:ilvl="7">
+      <w:start w:val="1"/>
+      <w:numFmt w:val="bullet"/>
+      <w:lvlText w:val="○"/>
+      <w:lvlJc w:val="left"/>
+      <w:pPr>
+        <w:ind w:left="5760" w:hanging="360"/>
+      </w:pPr>
+      <w:rPr>
+        <w:u w:val="none"/>
+      </w:rPr>
+    </w:lvl>
+    <w:lvl w:ilvl="8">
+      <w:start w:val="1"/>
+      <w:numFmt w:val="bullet"/>
+      <w:lvlText w:val="■"/>
+      <w:lvlJc w:val="left"/>
+      <w:pPr>
+        <w:ind w:left="6480" w:hanging="360"/>
+      </w:pPr>
+      <w:rPr>
+        <w:u w:val="none"/>
+      </w:rPr>
+    </w:lvl>
+  </w:abstractNum>
+  <w:abstractNum w:abstractNumId="2">
+    <w:lvl w:ilvl="0">
+      <w:start w:val="1"/>
       <w:numFmt w:val="upperRoman"/>
       <w:lvlText w:val="%1."/>
       <w:lvlJc w:val="left"/>
@@ -2881,8 +3011,124 @@
       <w:rPr/>
     </w:lvl>
   </w:abstractNum>
+  <w:abstractNum w:abstractNumId="3">
+    <w:lvl w:ilvl="0">
+      <w:start w:val="1"/>
+      <w:numFmt w:val="bullet"/>
+      <w:lvlText w:val="●"/>
+      <w:lvlJc w:val="left"/>
+      <w:pPr>
+        <w:ind w:left="720" w:hanging="360"/>
+      </w:pPr>
+      <w:rPr>
+        <w:u w:val="none"/>
+      </w:rPr>
+    </w:lvl>
+    <w:lvl w:ilvl="1">
+      <w:start w:val="1"/>
+      <w:numFmt w:val="bullet"/>
+      <w:lvlText w:val="○"/>
+      <w:lvlJc w:val="left"/>
+      <w:pPr>
+        <w:ind w:left="1440" w:hanging="360"/>
+      </w:pPr>
+      <w:rPr>
+        <w:u w:val="none"/>
+      </w:rPr>
+    </w:lvl>
+    <w:lvl w:ilvl="2">
+      <w:start w:val="1"/>
+      <w:numFmt w:val="bullet"/>
+      <w:lvlText w:val="■"/>
+      <w:lvlJc w:val="left"/>
+      <w:pPr>
+        <w:ind w:left="2160" w:hanging="360"/>
+      </w:pPr>
+      <w:rPr>
+        <w:u w:val="none"/>
+      </w:rPr>
+    </w:lvl>
+    <w:lvl w:ilvl="3">
+      <w:start w:val="1"/>
+      <w:numFmt w:val="bullet"/>
+      <w:lvlText w:val="●"/>
+      <w:lvlJc w:val="left"/>
+      <w:pPr>
+        <w:ind w:left="2880" w:hanging="360"/>
+      </w:pPr>
+      <w:rPr>
+        <w:u w:val="none"/>
+      </w:rPr>
+    </w:lvl>
+    <w:lvl w:ilvl="4">
+      <w:start w:val="1"/>
+      <w:numFmt w:val="bullet"/>
+      <w:lvlText w:val="○"/>
+      <w:lvlJc w:val="left"/>
+      <w:pPr>
+        <w:ind w:left="3600" w:hanging="360"/>
+      </w:pPr>
+      <w:rPr>
+        <w:u w:val="none"/>
+      </w:rPr>
+    </w:lvl>
+    <w:lvl w:ilvl="5">
+      <w:start w:val="1"/>
+      <w:numFmt w:val="bullet"/>
+      <w:lvlText w:val="■"/>
+      <w:lvlJc w:val="left"/>
+      <w:pPr>
+        <w:ind w:left="4320" w:hanging="360"/>
+      </w:pPr>
+      <w:rPr>
+        <w:u w:val="none"/>
+      </w:rPr>
+    </w:lvl>
+    <w:lvl w:ilvl="6">
+      <w:start w:val="1"/>
+      <w:numFmt w:val="bullet"/>
+      <w:lvlText w:val="●"/>
+      <w:lvlJc w:val="left"/>
+      <w:pPr>
+        <w:ind w:left="5040" w:hanging="360"/>
+      </w:pPr>
+      <w:rPr>
+        <w:u w:val="none"/>
+      </w:rPr>
+    </w:lvl>
+    <w:lvl w:ilvl="7">
+      <w:start w:val="1"/>
+      <w:numFmt w:val="bullet"/>
+      <w:lvlText w:val="○"/>
+      <w:lvlJc w:val="left"/>
+      <w:pPr>
+        <w:ind w:left="5760" w:hanging="360"/>
+      </w:pPr>
+      <w:rPr>
+        <w:u w:val="none"/>
+      </w:rPr>
+    </w:lvl>
+    <w:lvl w:ilvl="8">
+      <w:start w:val="1"/>
+      <w:numFmt w:val="bullet"/>
+      <w:lvlText w:val="■"/>
+      <w:lvlJc w:val="left"/>
+      <w:pPr>
+        <w:ind w:left="6480" w:hanging="360"/>
+      </w:pPr>
+      <w:rPr>
+        <w:u w:val="none"/>
+      </w:rPr>
+    </w:lvl>
+  </w:abstractNum>
   <w:num w:numId="1">
     <w:abstractNumId w:val="1"/>
+  </w:num>
+  <w:num w:numId="2">
+    <w:abstractNumId w:val="2"/>
+  </w:num>
+  <w:num w:numId="3">
+    <w:abstractNumId w:val="3"/>
   </w:num>
 </w:numbering>
 </file>
@@ -3012,6 +3258,133 @@
       <w:b w:val="1"/>
       <w:sz w:val="72"/>
       <w:szCs w:val="72"/>
+    </w:rPr>
+  </w:style>
+  <w:style w:type="paragraph" w:styleId="Normal" w:default="1">
+    <w:name w:val="normal"/>
+  </w:style>
+  <w:style w:type="table" w:styleId="TableNormal" w:default="1">
+    <w:name w:val="Table Normal"/>
+  </w:style>
+  <w:style w:type="paragraph" w:styleId="Heading1">
+    <w:name w:val="heading 1"/>
+    <w:basedOn w:val="Normal"/>
+    <w:next w:val="Normal"/>
+    <w:pPr>
+      <w:keepNext w:val="1"/>
+      <w:keepLines w:val="1"/>
+      <w:spacing w:after="144" w:before="240" w:line="240" w:lineRule="auto"/>
+    </w:pPr>
+    <w:rPr>
+      <w:b w:val="1"/>
+      <w:sz w:val="28"/>
+      <w:szCs w:val="28"/>
+    </w:rPr>
+  </w:style>
+  <w:style w:type="paragraph" w:styleId="Heading2">
+    <w:name w:val="heading 2"/>
+    <w:basedOn w:val="Normal"/>
+    <w:next w:val="Normal"/>
+    <w:pPr>
+      <w:spacing w:after="0" w:before="0" w:line="240" w:lineRule="auto"/>
+      <w:ind w:left="0" w:firstLine="0"/>
+    </w:pPr>
+    <w:rPr>
+      <w:b w:val="1"/>
+      <w:sz w:val="24"/>
+      <w:szCs w:val="24"/>
+    </w:rPr>
+  </w:style>
+  <w:style w:type="paragraph" w:styleId="Heading3">
+    <w:name w:val="heading 3"/>
+    <w:basedOn w:val="Normal"/>
+    <w:next w:val="Normal"/>
+    <w:pPr>
+      <w:spacing w:after="0" w:before="0" w:line="240" w:lineRule="auto"/>
+      <w:ind w:left="0" w:firstLine="0"/>
+    </w:pPr>
+    <w:rPr>
+      <w:b w:val="1"/>
+      <w:sz w:val="22"/>
+      <w:szCs w:val="22"/>
+    </w:rPr>
+  </w:style>
+  <w:style w:type="paragraph" w:styleId="Heading4">
+    <w:name w:val="heading 4"/>
+    <w:basedOn w:val="Normal"/>
+    <w:next w:val="Normal"/>
+    <w:pPr>
+      <w:keepNext w:val="1"/>
+      <w:keepLines w:val="1"/>
+      <w:spacing w:after="0" w:before="200" w:lineRule="auto"/>
+    </w:pPr>
+    <w:rPr>
+      <w:rFonts w:ascii="Cambria" w:cs="Cambria" w:eastAsia="Cambria" w:hAnsi="Cambria"/>
+      <w:b w:val="1"/>
+      <w:i w:val="1"/>
+      <w:color w:val="4f81bd"/>
+    </w:rPr>
+  </w:style>
+  <w:style w:type="paragraph" w:styleId="Heading5">
+    <w:name w:val="heading 5"/>
+    <w:basedOn w:val="Normal"/>
+    <w:next w:val="Normal"/>
+    <w:pPr>
+      <w:keepNext w:val="1"/>
+      <w:keepLines w:val="1"/>
+      <w:spacing w:after="40" w:before="220" w:lineRule="auto"/>
+    </w:pPr>
+    <w:rPr>
+      <w:b w:val="1"/>
+      <w:sz w:val="22"/>
+      <w:szCs w:val="22"/>
+    </w:rPr>
+  </w:style>
+  <w:style w:type="paragraph" w:styleId="Heading6">
+    <w:name w:val="heading 6"/>
+    <w:basedOn w:val="Normal"/>
+    <w:next w:val="Normal"/>
+    <w:pPr>
+      <w:keepNext w:val="1"/>
+      <w:keepLines w:val="1"/>
+      <w:spacing w:after="40" w:before="200" w:lineRule="auto"/>
+    </w:pPr>
+    <w:rPr>
+      <w:b w:val="1"/>
+      <w:sz w:val="20"/>
+      <w:szCs w:val="20"/>
+    </w:rPr>
+  </w:style>
+  <w:style w:type="paragraph" w:styleId="Title">
+    <w:name w:val="Title"/>
+    <w:basedOn w:val="Normal"/>
+    <w:next w:val="Normal"/>
+    <w:pPr>
+      <w:keepNext w:val="1"/>
+      <w:keepLines w:val="1"/>
+      <w:spacing w:after="120" w:before="480" w:lineRule="auto"/>
+    </w:pPr>
+    <w:rPr>
+      <w:b w:val="1"/>
+      <w:sz w:val="72"/>
+      <w:szCs w:val="72"/>
+    </w:rPr>
+  </w:style>
+  <w:style w:type="paragraph" w:styleId="Subtitle">
+    <w:name w:val="Subtitle"/>
+    <w:basedOn w:val="Normal"/>
+    <w:next w:val="Normal"/>
+    <w:pPr>
+      <w:keepNext w:val="1"/>
+      <w:keepLines w:val="1"/>
+      <w:spacing w:after="80" w:before="360" w:lineRule="auto"/>
+    </w:pPr>
+    <w:rPr>
+      <w:rFonts w:ascii="Georgia" w:cs="Georgia" w:eastAsia="Georgia" w:hAnsi="Georgia"/>
+      <w:i w:val="1"/>
+      <w:color w:val="666666"/>
+      <w:sz w:val="48"/>
+      <w:szCs w:val="48"/>
     </w:rPr>
   </w:style>
   <w:style w:type="paragraph" w:styleId="Subtitle">
@@ -3352,4 +3725,19 @@
   </a:objectDefaults>
   <a:extraClrSchemeLst/>
 </a:theme>
+</file>
+
+<file path=customXML/item1.xml><?xml version="1.0" encoding="utf-8"?>
+<go:gDocsCustomXmlDataStorage xmlns:go="http://customooxmlschemas.google.com/" xmlns:r="http://schemas.openxmlformats.org/officeDocument/2006/relationships">
+  <go:docsCustomData xmlns:go="http://customooxmlschemas.google.com/" roundtripDataSignature="AMtx7mgYxh86qG+PIND+lB6CgPeK+pio7Q==">AMUW2mUAwBiTKSK4u7HudEyTmzVqnXmxRanbl4EhPZbmueA64Qt/M5/7mc0428+pWhNvzh4Ooau19ZEd9ZiqtqmmyeLJG1rZIdxRM6UbpRUQIW850P/wiuLSwMHdrY8DcSxHCKpjfG4UpgyzcBodBPzbJA/JleJNW8VDvTSfETzzFyU3CZ8rJdOBj2tDHiHmIHkj8+YXxDZYOFqIn0GStw+cW2aiPtKyKhUx2WCY3gVdoRkX2deypKOKDEm8xm4PyEIerLLTGQpRTyuyBwQUhlg4tmaxPVd/lA==</go:docsCustomData>
+</go:gDocsCustomXmlDataStorage>
+</file>
+
+<file path=customXML/itemProps1.xml><?xml version="1.0" encoding="utf-8"?>
+<ds:datastoreItem xmlns:ds="http://schemas.openxmlformats.org/officeDocument/2006/customXml" ds:itemID="{11111111-1234-1234-1234-123412341234}">
+  <ds:schemaRefs>
+    <ds:schemaRef ds:uri="http://schemas.openxmlformats.org/officeDocument/2006/relationships"/>
+    <ds:schemaRef ds:uri="http://customooxmlschemas.google.com/"/>
+  </ds:schemaRefs>
+</ds:datastoreItem>
 </file>
</xml_diff>

<commit_message>
Added Jerrels parts to fill in what i didnt have
</commit_message>
<xml_diff>
--- a/Requirements_and_Specifications_Template.docx
+++ b/Requirements_and_Specifications_Template.docx
@@ -361,761 +361,1145 @@
     </w:p>
     <w:sdt>
       <w:sdtPr>
-        <w:id w:val="-92557114"/>
+        <w:id w:val="250485799"/>
         <w:docPartObj>
           <w:docPartGallery w:val="Table of Contents"/>
           <w:docPartUnique/>
         </w:docPartObj>
       </w:sdtPr>
+      <w:sdtEndPr>
+        <w:rPr>
+          <w:rFonts w:ascii="Arial" w:eastAsia="Arial" w:hAnsi="Arial" w:cs="Arial"/>
+          <w:b/>
+          <w:bCs/>
+          <w:noProof/>
+          <w:color w:val="auto"/>
+          <w:sz w:val="22"/>
+          <w:szCs w:val="22"/>
+        </w:rPr>
+      </w:sdtEndPr>
       <w:sdtContent>
         <w:p>
           <w:pPr>
-            <w:pBdr>
-              <w:top w:val="nil"/>
-              <w:left w:val="nil"/>
-              <w:bottom w:val="nil"/>
-              <w:right w:val="nil"/>
-              <w:between w:val="nil"/>
-            </w:pBdr>
+            <w:pStyle w:val="TOCHeading"/>
+          </w:pPr>
+          <w:r>
+            <w:t>Contents</w:t>
+          </w:r>
+        </w:p>
+        <w:p>
+          <w:pPr>
+            <w:pStyle w:val="TOC1"/>
             <w:tabs>
               <w:tab w:val="left" w:pos="440"/>
-              <w:tab w:val="right" w:pos="9350"/>
+              <w:tab w:val="right" w:leader="dot" w:pos="9350"/>
             </w:tabs>
-            <w:spacing w:before="120" w:after="120"/>
             <w:rPr>
-              <w:rFonts w:ascii="Calibri" w:eastAsia="Calibri" w:hAnsi="Calibri" w:cs="Calibri"/>
-              <w:color w:val="000000"/>
+              <w:rFonts w:asciiTheme="minorHAnsi" w:eastAsiaTheme="minorEastAsia" w:hAnsiTheme="minorHAnsi" w:cstheme="minorBidi"/>
+              <w:noProof/>
             </w:rPr>
           </w:pPr>
           <w:r>
             <w:fldChar w:fldCharType="begin"/>
           </w:r>
           <w:r>
-            <w:instrText xml:space="preserve"> TOC \h \u \z </w:instrText>
+            <w:instrText xml:space="preserve"> TOC \o "1-3" \h \z \u </w:instrText>
           </w:r>
           <w:r>
             <w:fldChar w:fldCharType="separate"/>
           </w:r>
-          <w:hyperlink w:anchor="_gjdgxs">
-            <w:r>
-              <w:rPr>
-                <w:b/>
-                <w:smallCaps/>
-                <w:color w:val="000000"/>
-                <w:sz w:val="20"/>
-                <w:szCs w:val="20"/>
+          <w:hyperlink w:anchor="_Toc115273157" w:history="1">
+            <w:r>
+              <w:rPr>
+                <w:rStyle w:val="Hyperlink"/>
+                <w:noProof/>
               </w:rPr>
               <w:t>I.</w:t>
             </w:r>
+            <w:r>
+              <w:rPr>
+                <w:rFonts w:asciiTheme="minorHAnsi" w:eastAsiaTheme="minorEastAsia" w:hAnsiTheme="minorHAnsi" w:cstheme="minorBidi"/>
+                <w:noProof/>
+              </w:rPr>
+              <w:tab/>
+            </w:r>
+            <w:r>
+              <w:rPr>
+                <w:rStyle w:val="Hyperlink"/>
+                <w:noProof/>
+              </w:rPr>
+              <w:t>Introduction</w:t>
+            </w:r>
+            <w:r>
+              <w:rPr>
+                <w:noProof/>
+                <w:webHidden/>
+              </w:rPr>
+              <w:tab/>
+            </w:r>
+            <w:r>
+              <w:rPr>
+                <w:noProof/>
+                <w:webHidden/>
+              </w:rPr>
+              <w:fldChar w:fldCharType="begin"/>
+            </w:r>
+            <w:r>
+              <w:rPr>
+                <w:noProof/>
+                <w:webHidden/>
+              </w:rPr>
+              <w:instrText xml:space="preserve"> PAGEREF _Toc115273157 \h </w:instrText>
+            </w:r>
+            <w:r>
+              <w:rPr>
+                <w:noProof/>
+                <w:webHidden/>
+              </w:rPr>
+            </w:r>
+            <w:r>
+              <w:rPr>
+                <w:noProof/>
+                <w:webHidden/>
+              </w:rPr>
+              <w:fldChar w:fldCharType="separate"/>
+            </w:r>
+            <w:r>
+              <w:rPr>
+                <w:noProof/>
+                <w:webHidden/>
+              </w:rPr>
+              <w:t>4</w:t>
+            </w:r>
+            <w:r>
+              <w:rPr>
+                <w:noProof/>
+                <w:webHidden/>
+              </w:rPr>
+              <w:fldChar w:fldCharType="end"/>
+            </w:r>
           </w:hyperlink>
-          <w:hyperlink w:anchor="_gjdgxs">
-            <w:r>
-              <w:rPr>
-                <w:rFonts w:ascii="Calibri" w:eastAsia="Calibri" w:hAnsi="Calibri" w:cs="Calibri"/>
-                <w:color w:val="000000"/>
+        </w:p>
+        <w:p>
+          <w:pPr>
+            <w:pStyle w:val="TOC1"/>
+            <w:tabs>
+              <w:tab w:val="left" w:pos="440"/>
+              <w:tab w:val="right" w:leader="dot" w:pos="9350"/>
+            </w:tabs>
+            <w:rPr>
+              <w:rFonts w:asciiTheme="minorHAnsi" w:eastAsiaTheme="minorEastAsia" w:hAnsiTheme="minorHAnsi" w:cstheme="minorBidi"/>
+              <w:noProof/>
+            </w:rPr>
+          </w:pPr>
+          <w:hyperlink w:anchor="_Toc115273158" w:history="1">
+            <w:r>
+              <w:rPr>
+                <w:rStyle w:val="Hyperlink"/>
+                <w:noProof/>
+              </w:rPr>
+              <w:t>II.</w:t>
+            </w:r>
+            <w:r>
+              <w:rPr>
+                <w:rFonts w:asciiTheme="minorHAnsi" w:eastAsiaTheme="minorEastAsia" w:hAnsiTheme="minorHAnsi" w:cstheme="minorBidi"/>
+                <w:noProof/>
               </w:rPr>
               <w:tab/>
             </w:r>
+            <w:r>
+              <w:rPr>
+                <w:rStyle w:val="Hyperlink"/>
+                <w:noProof/>
+              </w:rPr>
+              <w:t>System Requirements Specification</w:t>
+            </w:r>
+            <w:r>
+              <w:rPr>
+                <w:noProof/>
+                <w:webHidden/>
+              </w:rPr>
+              <w:tab/>
+            </w:r>
+            <w:r>
+              <w:rPr>
+                <w:noProof/>
+                <w:webHidden/>
+              </w:rPr>
+              <w:fldChar w:fldCharType="begin"/>
+            </w:r>
+            <w:r>
+              <w:rPr>
+                <w:noProof/>
+                <w:webHidden/>
+              </w:rPr>
+              <w:instrText xml:space="preserve"> PAGEREF _Toc115273158 \h </w:instrText>
+            </w:r>
+            <w:r>
+              <w:rPr>
+                <w:noProof/>
+                <w:webHidden/>
+              </w:rPr>
+            </w:r>
+            <w:r>
+              <w:rPr>
+                <w:noProof/>
+                <w:webHidden/>
+              </w:rPr>
+              <w:fldChar w:fldCharType="separate"/>
+            </w:r>
+            <w:r>
+              <w:rPr>
+                <w:noProof/>
+                <w:webHidden/>
+              </w:rPr>
+              <w:t>4</w:t>
+            </w:r>
+            <w:r>
+              <w:rPr>
+                <w:noProof/>
+                <w:webHidden/>
+              </w:rPr>
+              <w:fldChar w:fldCharType="end"/>
+            </w:r>
           </w:hyperlink>
-          <w:r>
-            <w:fldChar w:fldCharType="begin"/>
-          </w:r>
-          <w:r>
-            <w:instrText xml:space="preserve"> PAGEREF _gjdgxs \h </w:instrText>
-          </w:r>
-          <w:r>
-            <w:fldChar w:fldCharType="separate"/>
-          </w:r>
+        </w:p>
+        <w:p>
+          <w:pPr>
+            <w:pStyle w:val="TOC2"/>
+            <w:tabs>
+              <w:tab w:val="left" w:pos="880"/>
+              <w:tab w:val="right" w:leader="dot" w:pos="9350"/>
+            </w:tabs>
+            <w:rPr>
+              <w:rFonts w:asciiTheme="minorHAnsi" w:eastAsiaTheme="minorEastAsia" w:hAnsiTheme="minorHAnsi" w:cstheme="minorBidi"/>
+              <w:noProof/>
+            </w:rPr>
+          </w:pPr>
+          <w:hyperlink w:anchor="_Toc115273159" w:history="1">
+            <w:r>
+              <w:rPr>
+                <w:rStyle w:val="Hyperlink"/>
+                <w:noProof/>
+              </w:rPr>
+              <w:t>II.1.</w:t>
+            </w:r>
+            <w:r>
+              <w:rPr>
+                <w:rFonts w:asciiTheme="minorHAnsi" w:eastAsiaTheme="minorEastAsia" w:hAnsiTheme="minorHAnsi" w:cstheme="minorBidi"/>
+                <w:noProof/>
+              </w:rPr>
+              <w:tab/>
+            </w:r>
+            <w:r>
+              <w:rPr>
+                <w:rStyle w:val="Hyperlink"/>
+                <w:noProof/>
+              </w:rPr>
+              <w:t>Use Cases</w:t>
+            </w:r>
+            <w:r>
+              <w:rPr>
+                <w:noProof/>
+                <w:webHidden/>
+              </w:rPr>
+              <w:tab/>
+            </w:r>
+            <w:r>
+              <w:rPr>
+                <w:noProof/>
+                <w:webHidden/>
+              </w:rPr>
+              <w:fldChar w:fldCharType="begin"/>
+            </w:r>
+            <w:r>
+              <w:rPr>
+                <w:noProof/>
+                <w:webHidden/>
+              </w:rPr>
+              <w:instrText xml:space="preserve"> PAGEREF _Toc115273159 \h </w:instrText>
+            </w:r>
+            <w:r>
+              <w:rPr>
+                <w:noProof/>
+                <w:webHidden/>
+              </w:rPr>
+            </w:r>
+            <w:r>
+              <w:rPr>
+                <w:noProof/>
+                <w:webHidden/>
+              </w:rPr>
+              <w:fldChar w:fldCharType="separate"/>
+            </w:r>
+            <w:r>
+              <w:rPr>
+                <w:noProof/>
+                <w:webHidden/>
+              </w:rPr>
+              <w:t>4</w:t>
+            </w:r>
+            <w:r>
+              <w:rPr>
+                <w:noProof/>
+                <w:webHidden/>
+              </w:rPr>
+              <w:fldChar w:fldCharType="end"/>
+            </w:r>
+          </w:hyperlink>
+        </w:p>
+        <w:p>
+          <w:pPr>
+            <w:pStyle w:val="TOC2"/>
+            <w:tabs>
+              <w:tab w:val="left" w:pos="880"/>
+              <w:tab w:val="right" w:leader="dot" w:pos="9350"/>
+            </w:tabs>
+            <w:rPr>
+              <w:rFonts w:asciiTheme="minorHAnsi" w:eastAsiaTheme="minorEastAsia" w:hAnsiTheme="minorHAnsi" w:cstheme="minorBidi"/>
+              <w:noProof/>
+            </w:rPr>
+          </w:pPr>
+          <w:hyperlink w:anchor="_Toc115273160" w:history="1">
+            <w:r>
+              <w:rPr>
+                <w:rStyle w:val="Hyperlink"/>
+                <w:noProof/>
+              </w:rPr>
+              <w:t>II.2.</w:t>
+            </w:r>
+            <w:r>
+              <w:rPr>
+                <w:rFonts w:asciiTheme="minorHAnsi" w:eastAsiaTheme="minorEastAsia" w:hAnsiTheme="minorHAnsi" w:cstheme="minorBidi"/>
+                <w:noProof/>
+              </w:rPr>
+              <w:tab/>
+            </w:r>
+            <w:r>
+              <w:rPr>
+                <w:rStyle w:val="Hyperlink"/>
+                <w:noProof/>
+              </w:rPr>
+              <w:t>Functional Requirements</w:t>
+            </w:r>
+            <w:r>
+              <w:rPr>
+                <w:noProof/>
+                <w:webHidden/>
+              </w:rPr>
+              <w:tab/>
+            </w:r>
+            <w:r>
+              <w:rPr>
+                <w:noProof/>
+                <w:webHidden/>
+              </w:rPr>
+              <w:fldChar w:fldCharType="begin"/>
+            </w:r>
+            <w:r>
+              <w:rPr>
+                <w:noProof/>
+                <w:webHidden/>
+              </w:rPr>
+              <w:instrText xml:space="preserve"> PAGEREF _Toc115273160 \h </w:instrText>
+            </w:r>
+            <w:r>
+              <w:rPr>
+                <w:noProof/>
+                <w:webHidden/>
+              </w:rPr>
+            </w:r>
+            <w:r>
+              <w:rPr>
+                <w:noProof/>
+                <w:webHidden/>
+              </w:rPr>
+              <w:fldChar w:fldCharType="separate"/>
+            </w:r>
+            <w:r>
+              <w:rPr>
+                <w:noProof/>
+                <w:webHidden/>
+              </w:rPr>
+              <w:t>4</w:t>
+            </w:r>
+            <w:r>
+              <w:rPr>
+                <w:noProof/>
+                <w:webHidden/>
+              </w:rPr>
+              <w:fldChar w:fldCharType="end"/>
+            </w:r>
+          </w:hyperlink>
+        </w:p>
+        <w:p>
+          <w:pPr>
+            <w:pStyle w:val="TOC3"/>
+            <w:tabs>
+              <w:tab w:val="left" w:pos="1320"/>
+              <w:tab w:val="right" w:leader="dot" w:pos="9350"/>
+            </w:tabs>
+            <w:rPr>
+              <w:rFonts w:asciiTheme="minorHAnsi" w:eastAsiaTheme="minorEastAsia" w:hAnsiTheme="minorHAnsi" w:cstheme="minorBidi"/>
+              <w:noProof/>
+            </w:rPr>
+          </w:pPr>
+          <w:hyperlink w:anchor="_Toc115273161" w:history="1">
+            <w:r>
+              <w:rPr>
+                <w:rStyle w:val="Hyperlink"/>
+                <w:bCs/>
+                <w:noProof/>
+              </w:rPr>
+              <w:t>II.2.1.</w:t>
+            </w:r>
+            <w:r>
+              <w:rPr>
+                <w:rFonts w:asciiTheme="minorHAnsi" w:eastAsiaTheme="minorEastAsia" w:hAnsiTheme="minorHAnsi" w:cstheme="minorBidi"/>
+                <w:noProof/>
+              </w:rPr>
+              <w:tab/>
+            </w:r>
+            <w:r>
+              <w:rPr>
+                <w:rStyle w:val="Hyperlink"/>
+                <w:noProof/>
+              </w:rPr>
+              <w:t>Improvement of the UI</w:t>
+            </w:r>
+            <w:r>
+              <w:rPr>
+                <w:noProof/>
+                <w:webHidden/>
+              </w:rPr>
+              <w:tab/>
+            </w:r>
+            <w:r>
+              <w:rPr>
+                <w:noProof/>
+                <w:webHidden/>
+              </w:rPr>
+              <w:fldChar w:fldCharType="begin"/>
+            </w:r>
+            <w:r>
+              <w:rPr>
+                <w:noProof/>
+                <w:webHidden/>
+              </w:rPr>
+              <w:instrText xml:space="preserve"> PAGEREF _Toc115273161 \h </w:instrText>
+            </w:r>
+            <w:r>
+              <w:rPr>
+                <w:noProof/>
+                <w:webHidden/>
+              </w:rPr>
+            </w:r>
+            <w:r>
+              <w:rPr>
+                <w:noProof/>
+                <w:webHidden/>
+              </w:rPr>
+              <w:fldChar w:fldCharType="separate"/>
+            </w:r>
+            <w:r>
+              <w:rPr>
+                <w:noProof/>
+                <w:webHidden/>
+              </w:rPr>
+              <w:t>5</w:t>
+            </w:r>
+            <w:r>
+              <w:rPr>
+                <w:noProof/>
+                <w:webHidden/>
+              </w:rPr>
+              <w:fldChar w:fldCharType="end"/>
+            </w:r>
+          </w:hyperlink>
+        </w:p>
+        <w:p>
+          <w:pPr>
+            <w:pStyle w:val="TOC3"/>
+            <w:tabs>
+              <w:tab w:val="left" w:pos="1320"/>
+              <w:tab w:val="right" w:leader="dot" w:pos="9350"/>
+            </w:tabs>
+            <w:rPr>
+              <w:rFonts w:asciiTheme="minorHAnsi" w:eastAsiaTheme="minorEastAsia" w:hAnsiTheme="minorHAnsi" w:cstheme="minorBidi"/>
+              <w:noProof/>
+            </w:rPr>
+          </w:pPr>
+          <w:hyperlink w:anchor="_Toc115273162" w:history="1">
+            <w:r>
+              <w:rPr>
+                <w:rStyle w:val="Hyperlink"/>
+                <w:bCs/>
+                <w:noProof/>
+              </w:rPr>
+              <w:t>II.2.2.</w:t>
+            </w:r>
+            <w:r>
+              <w:rPr>
+                <w:rFonts w:asciiTheme="minorHAnsi" w:eastAsiaTheme="minorEastAsia" w:hAnsiTheme="minorHAnsi" w:cstheme="minorBidi"/>
+                <w:noProof/>
+              </w:rPr>
+              <w:tab/>
+            </w:r>
+            <w:r>
+              <w:rPr>
+                <w:rStyle w:val="Hyperlink"/>
+                <w:noProof/>
+              </w:rPr>
+              <w:t>Website Implementation</w:t>
+            </w:r>
+            <w:r>
+              <w:rPr>
+                <w:noProof/>
+                <w:webHidden/>
+              </w:rPr>
+              <w:tab/>
+            </w:r>
+            <w:r>
+              <w:rPr>
+                <w:noProof/>
+                <w:webHidden/>
+              </w:rPr>
+              <w:fldChar w:fldCharType="begin"/>
+            </w:r>
+            <w:r>
+              <w:rPr>
+                <w:noProof/>
+                <w:webHidden/>
+              </w:rPr>
+              <w:instrText xml:space="preserve"> PAGEREF _Toc115273162 \h </w:instrText>
+            </w:r>
+            <w:r>
+              <w:rPr>
+                <w:noProof/>
+                <w:webHidden/>
+              </w:rPr>
+            </w:r>
+            <w:r>
+              <w:rPr>
+                <w:noProof/>
+                <w:webHidden/>
+              </w:rPr>
+              <w:fldChar w:fldCharType="separate"/>
+            </w:r>
+            <w:r>
+              <w:rPr>
+                <w:noProof/>
+                <w:webHidden/>
+              </w:rPr>
+              <w:t>5</w:t>
+            </w:r>
+            <w:r>
+              <w:rPr>
+                <w:noProof/>
+                <w:webHidden/>
+              </w:rPr>
+              <w:fldChar w:fldCharType="end"/>
+            </w:r>
+          </w:hyperlink>
+        </w:p>
+        <w:p>
+          <w:pPr>
+            <w:pStyle w:val="TOC3"/>
+            <w:tabs>
+              <w:tab w:val="left" w:pos="1320"/>
+              <w:tab w:val="right" w:leader="dot" w:pos="9350"/>
+            </w:tabs>
+            <w:rPr>
+              <w:rFonts w:asciiTheme="minorHAnsi" w:eastAsiaTheme="minorEastAsia" w:hAnsiTheme="minorHAnsi" w:cstheme="minorBidi"/>
+              <w:noProof/>
+            </w:rPr>
+          </w:pPr>
+          <w:hyperlink w:anchor="_Toc115273163" w:history="1">
+            <w:r>
+              <w:rPr>
+                <w:rStyle w:val="Hyperlink"/>
+                <w:bCs/>
+                <w:noProof/>
+              </w:rPr>
+              <w:t>II.2.3.</w:t>
+            </w:r>
+            <w:r>
+              <w:rPr>
+                <w:rFonts w:asciiTheme="minorHAnsi" w:eastAsiaTheme="minorEastAsia" w:hAnsiTheme="minorHAnsi" w:cstheme="minorBidi"/>
+                <w:noProof/>
+              </w:rPr>
+              <w:tab/>
+            </w:r>
+            <w:r>
+              <w:rPr>
+                <w:rStyle w:val="Hyperlink"/>
+                <w:noProof/>
+              </w:rPr>
+              <w:t>Resident and Caretaker Accounts</w:t>
+            </w:r>
+            <w:r>
+              <w:rPr>
+                <w:noProof/>
+                <w:webHidden/>
+              </w:rPr>
+              <w:tab/>
+            </w:r>
+            <w:r>
+              <w:rPr>
+                <w:noProof/>
+                <w:webHidden/>
+              </w:rPr>
+              <w:fldChar w:fldCharType="begin"/>
+            </w:r>
+            <w:r>
+              <w:rPr>
+                <w:noProof/>
+                <w:webHidden/>
+              </w:rPr>
+              <w:instrText xml:space="preserve"> PAGEREF _Toc115273163 \h </w:instrText>
+            </w:r>
+            <w:r>
+              <w:rPr>
+                <w:noProof/>
+                <w:webHidden/>
+              </w:rPr>
+            </w:r>
+            <w:r>
+              <w:rPr>
+                <w:noProof/>
+                <w:webHidden/>
+              </w:rPr>
+              <w:fldChar w:fldCharType="separate"/>
+            </w:r>
+            <w:r>
+              <w:rPr>
+                <w:noProof/>
+                <w:webHidden/>
+              </w:rPr>
+              <w:t>5</w:t>
+            </w:r>
+            <w:r>
+              <w:rPr>
+                <w:noProof/>
+                <w:webHidden/>
+              </w:rPr>
+              <w:fldChar w:fldCharType="end"/>
+            </w:r>
+          </w:hyperlink>
+        </w:p>
+        <w:p>
+          <w:pPr>
+            <w:pStyle w:val="TOC3"/>
+            <w:tabs>
+              <w:tab w:val="left" w:pos="1320"/>
+              <w:tab w:val="right" w:leader="dot" w:pos="9350"/>
+            </w:tabs>
+            <w:rPr>
+              <w:rFonts w:asciiTheme="minorHAnsi" w:eastAsiaTheme="minorEastAsia" w:hAnsiTheme="minorHAnsi" w:cstheme="minorBidi"/>
+              <w:noProof/>
+            </w:rPr>
+          </w:pPr>
+          <w:hyperlink w:anchor="_Toc115273164" w:history="1">
+            <w:r>
+              <w:rPr>
+                <w:rStyle w:val="Hyperlink"/>
+                <w:bCs/>
+                <w:noProof/>
+              </w:rPr>
+              <w:t>II.2.4.</w:t>
+            </w:r>
+            <w:r>
+              <w:rPr>
+                <w:rFonts w:asciiTheme="minorHAnsi" w:eastAsiaTheme="minorEastAsia" w:hAnsiTheme="minorHAnsi" w:cstheme="minorBidi"/>
+                <w:noProof/>
+              </w:rPr>
+              <w:tab/>
+            </w:r>
+            <w:r>
+              <w:rPr>
+                <w:rStyle w:val="Hyperlink"/>
+                <w:noProof/>
+              </w:rPr>
+              <w:t>Resident Surveys</w:t>
+            </w:r>
+            <w:r>
+              <w:rPr>
+                <w:noProof/>
+                <w:webHidden/>
+              </w:rPr>
+              <w:tab/>
+            </w:r>
+            <w:r>
+              <w:rPr>
+                <w:noProof/>
+                <w:webHidden/>
+              </w:rPr>
+              <w:fldChar w:fldCharType="begin"/>
+            </w:r>
+            <w:r>
+              <w:rPr>
+                <w:noProof/>
+                <w:webHidden/>
+              </w:rPr>
+              <w:instrText xml:space="preserve"> PAGEREF _Toc115273164 \h </w:instrText>
+            </w:r>
+            <w:r>
+              <w:rPr>
+                <w:noProof/>
+                <w:webHidden/>
+              </w:rPr>
+            </w:r>
+            <w:r>
+              <w:rPr>
+                <w:noProof/>
+                <w:webHidden/>
+              </w:rPr>
+              <w:fldChar w:fldCharType="separate"/>
+            </w:r>
+            <w:r>
+              <w:rPr>
+                <w:noProof/>
+                <w:webHidden/>
+              </w:rPr>
+              <w:t>5</w:t>
+            </w:r>
+            <w:r>
+              <w:rPr>
+                <w:noProof/>
+                <w:webHidden/>
+              </w:rPr>
+              <w:fldChar w:fldCharType="end"/>
+            </w:r>
+          </w:hyperlink>
+        </w:p>
+        <w:p>
+          <w:pPr>
+            <w:pStyle w:val="TOC2"/>
+            <w:tabs>
+              <w:tab w:val="left" w:pos="880"/>
+              <w:tab w:val="right" w:leader="dot" w:pos="9350"/>
+            </w:tabs>
+            <w:rPr>
+              <w:rFonts w:asciiTheme="minorHAnsi" w:eastAsiaTheme="minorEastAsia" w:hAnsiTheme="minorHAnsi" w:cstheme="minorBidi"/>
+              <w:noProof/>
+            </w:rPr>
+          </w:pPr>
+          <w:hyperlink w:anchor="_Toc115273165" w:history="1">
+            <w:r>
+              <w:rPr>
+                <w:rStyle w:val="Hyperlink"/>
+                <w:noProof/>
+              </w:rPr>
+              <w:t>II.3.</w:t>
+            </w:r>
+            <w:r>
+              <w:rPr>
+                <w:rFonts w:asciiTheme="minorHAnsi" w:eastAsiaTheme="minorEastAsia" w:hAnsiTheme="minorHAnsi" w:cstheme="minorBidi"/>
+                <w:noProof/>
+              </w:rPr>
+              <w:tab/>
+            </w:r>
+            <w:r>
+              <w:rPr>
+                <w:rStyle w:val="Hyperlink"/>
+                <w:noProof/>
+              </w:rPr>
+              <w:t>Non-Functional Requirements</w:t>
+            </w:r>
+            <w:r>
+              <w:rPr>
+                <w:noProof/>
+                <w:webHidden/>
+              </w:rPr>
+              <w:tab/>
+            </w:r>
+            <w:r>
+              <w:rPr>
+                <w:noProof/>
+                <w:webHidden/>
+              </w:rPr>
+              <w:fldChar w:fldCharType="begin"/>
+            </w:r>
+            <w:r>
+              <w:rPr>
+                <w:noProof/>
+                <w:webHidden/>
+              </w:rPr>
+              <w:instrText xml:space="preserve"> PAGEREF _Toc115273165 \h </w:instrText>
+            </w:r>
+            <w:r>
+              <w:rPr>
+                <w:noProof/>
+                <w:webHidden/>
+              </w:rPr>
+            </w:r>
+            <w:r>
+              <w:rPr>
+                <w:noProof/>
+                <w:webHidden/>
+              </w:rPr>
+              <w:fldChar w:fldCharType="separate"/>
+            </w:r>
+            <w:r>
+              <w:rPr>
+                <w:noProof/>
+                <w:webHidden/>
+              </w:rPr>
+              <w:t>5</w:t>
+            </w:r>
+            <w:r>
+              <w:rPr>
+                <w:noProof/>
+                <w:webHidden/>
+              </w:rPr>
+              <w:fldChar w:fldCharType="end"/>
+            </w:r>
+          </w:hyperlink>
+        </w:p>
+        <w:p>
+          <w:pPr>
+            <w:pStyle w:val="TOC3"/>
+            <w:tabs>
+              <w:tab w:val="left" w:pos="1320"/>
+              <w:tab w:val="right" w:leader="dot" w:pos="9350"/>
+            </w:tabs>
+            <w:rPr>
+              <w:rFonts w:asciiTheme="minorHAnsi" w:eastAsiaTheme="minorEastAsia" w:hAnsiTheme="minorHAnsi" w:cstheme="minorBidi"/>
+              <w:noProof/>
+            </w:rPr>
+          </w:pPr>
+          <w:hyperlink w:anchor="_Toc115273166" w:history="1">
+            <w:r>
+              <w:rPr>
+                <w:rStyle w:val="Hyperlink"/>
+                <w:bCs/>
+                <w:noProof/>
+              </w:rPr>
+              <w:t>II.3.1.</w:t>
+            </w:r>
+            <w:r>
+              <w:rPr>
+                <w:rFonts w:asciiTheme="minorHAnsi" w:eastAsiaTheme="minorEastAsia" w:hAnsiTheme="minorHAnsi" w:cstheme="minorBidi"/>
+                <w:noProof/>
+              </w:rPr>
+              <w:tab/>
+            </w:r>
+            <w:r>
+              <w:rPr>
+                <w:rStyle w:val="Hyperlink"/>
+                <w:noProof/>
+              </w:rPr>
+              <w:t>Must be able to support around 10-15 users</w:t>
+            </w:r>
+            <w:r>
+              <w:rPr>
+                <w:noProof/>
+                <w:webHidden/>
+              </w:rPr>
+              <w:tab/>
+            </w:r>
+            <w:r>
+              <w:rPr>
+                <w:noProof/>
+                <w:webHidden/>
+              </w:rPr>
+              <w:fldChar w:fldCharType="begin"/>
+            </w:r>
+            <w:r>
+              <w:rPr>
+                <w:noProof/>
+                <w:webHidden/>
+              </w:rPr>
+              <w:instrText xml:space="preserve"> PAGEREF _Toc115273166 \h </w:instrText>
+            </w:r>
+            <w:r>
+              <w:rPr>
+                <w:noProof/>
+                <w:webHidden/>
+              </w:rPr>
+            </w:r>
+            <w:r>
+              <w:rPr>
+                <w:noProof/>
+                <w:webHidden/>
+              </w:rPr>
+              <w:fldChar w:fldCharType="separate"/>
+            </w:r>
+            <w:r>
+              <w:rPr>
+                <w:noProof/>
+                <w:webHidden/>
+              </w:rPr>
+              <w:t>6</w:t>
+            </w:r>
+            <w:r>
+              <w:rPr>
+                <w:noProof/>
+                <w:webHidden/>
+              </w:rPr>
+              <w:fldChar w:fldCharType="end"/>
+            </w:r>
+          </w:hyperlink>
+        </w:p>
+        <w:p>
+          <w:pPr>
+            <w:pStyle w:val="TOC1"/>
+            <w:tabs>
+              <w:tab w:val="left" w:pos="660"/>
+              <w:tab w:val="right" w:leader="dot" w:pos="9350"/>
+            </w:tabs>
+            <w:rPr>
+              <w:rFonts w:asciiTheme="minorHAnsi" w:eastAsiaTheme="minorEastAsia" w:hAnsiTheme="minorHAnsi" w:cstheme="minorBidi"/>
+              <w:noProof/>
+            </w:rPr>
+          </w:pPr>
+          <w:hyperlink w:anchor="_Toc115273167" w:history="1">
+            <w:r>
+              <w:rPr>
+                <w:rStyle w:val="Hyperlink"/>
+                <w:noProof/>
+              </w:rPr>
+              <w:t>III.</w:t>
+            </w:r>
+            <w:r>
+              <w:rPr>
+                <w:rFonts w:asciiTheme="minorHAnsi" w:eastAsiaTheme="minorEastAsia" w:hAnsiTheme="minorHAnsi" w:cstheme="minorBidi"/>
+                <w:noProof/>
+              </w:rPr>
+              <w:tab/>
+            </w:r>
+            <w:r>
+              <w:rPr>
+                <w:rStyle w:val="Hyperlink"/>
+                <w:noProof/>
+              </w:rPr>
+              <w:t>System Evolution</w:t>
+            </w:r>
+            <w:r>
+              <w:rPr>
+                <w:noProof/>
+                <w:webHidden/>
+              </w:rPr>
+              <w:tab/>
+            </w:r>
+            <w:r>
+              <w:rPr>
+                <w:noProof/>
+                <w:webHidden/>
+              </w:rPr>
+              <w:fldChar w:fldCharType="begin"/>
+            </w:r>
+            <w:r>
+              <w:rPr>
+                <w:noProof/>
+                <w:webHidden/>
+              </w:rPr>
+              <w:instrText xml:space="preserve"> PAGEREF _Toc115273167 \h </w:instrText>
+            </w:r>
+            <w:r>
+              <w:rPr>
+                <w:noProof/>
+                <w:webHidden/>
+              </w:rPr>
+            </w:r>
+            <w:r>
+              <w:rPr>
+                <w:noProof/>
+                <w:webHidden/>
+              </w:rPr>
+              <w:fldChar w:fldCharType="separate"/>
+            </w:r>
+            <w:r>
+              <w:rPr>
+                <w:noProof/>
+                <w:webHidden/>
+              </w:rPr>
+              <w:t>6</w:t>
+            </w:r>
+            <w:r>
+              <w:rPr>
+                <w:noProof/>
+                <w:webHidden/>
+              </w:rPr>
+              <w:fldChar w:fldCharType="end"/>
+            </w:r>
+          </w:hyperlink>
+        </w:p>
+        <w:p>
+          <w:pPr>
+            <w:pStyle w:val="TOC1"/>
+            <w:tabs>
+              <w:tab w:val="left" w:pos="660"/>
+              <w:tab w:val="right" w:leader="dot" w:pos="9350"/>
+            </w:tabs>
+            <w:rPr>
+              <w:rFonts w:asciiTheme="minorHAnsi" w:eastAsiaTheme="minorEastAsia" w:hAnsiTheme="minorHAnsi" w:cstheme="minorBidi"/>
+              <w:noProof/>
+            </w:rPr>
+          </w:pPr>
+          <w:hyperlink w:anchor="_Toc115273168" w:history="1">
+            <w:r>
+              <w:rPr>
+                <w:rStyle w:val="Hyperlink"/>
+                <w:noProof/>
+              </w:rPr>
+              <w:t>IV.</w:t>
+            </w:r>
+            <w:r>
+              <w:rPr>
+                <w:rFonts w:asciiTheme="minorHAnsi" w:eastAsiaTheme="minorEastAsia" w:hAnsiTheme="minorHAnsi" w:cstheme="minorBidi"/>
+                <w:noProof/>
+              </w:rPr>
+              <w:tab/>
+            </w:r>
+            <w:r>
+              <w:rPr>
+                <w:rStyle w:val="Hyperlink"/>
+                <w:noProof/>
+              </w:rPr>
+              <w:t>Glossary</w:t>
+            </w:r>
+            <w:r>
+              <w:rPr>
+                <w:noProof/>
+                <w:webHidden/>
+              </w:rPr>
+              <w:tab/>
+            </w:r>
+            <w:r>
+              <w:rPr>
+                <w:noProof/>
+                <w:webHidden/>
+              </w:rPr>
+              <w:fldChar w:fldCharType="begin"/>
+            </w:r>
+            <w:r>
+              <w:rPr>
+                <w:noProof/>
+                <w:webHidden/>
+              </w:rPr>
+              <w:instrText xml:space="preserve"> PAGEREF _Toc115273168 \h </w:instrText>
+            </w:r>
+            <w:r>
+              <w:rPr>
+                <w:noProof/>
+                <w:webHidden/>
+              </w:rPr>
+            </w:r>
+            <w:r>
+              <w:rPr>
+                <w:noProof/>
+                <w:webHidden/>
+              </w:rPr>
+              <w:fldChar w:fldCharType="separate"/>
+            </w:r>
+            <w:r>
+              <w:rPr>
+                <w:noProof/>
+                <w:webHidden/>
+              </w:rPr>
+              <w:t>6</w:t>
+            </w:r>
+            <w:r>
+              <w:rPr>
+                <w:noProof/>
+                <w:webHidden/>
+              </w:rPr>
+              <w:fldChar w:fldCharType="end"/>
+            </w:r>
+          </w:hyperlink>
+        </w:p>
+        <w:p>
+          <w:pPr>
+            <w:pStyle w:val="TOC1"/>
+            <w:tabs>
+              <w:tab w:val="left" w:pos="440"/>
+              <w:tab w:val="right" w:leader="dot" w:pos="9350"/>
+            </w:tabs>
+            <w:rPr>
+              <w:rFonts w:asciiTheme="minorHAnsi" w:eastAsiaTheme="minorEastAsia" w:hAnsiTheme="minorHAnsi" w:cstheme="minorBidi"/>
+              <w:noProof/>
+            </w:rPr>
+          </w:pPr>
+          <w:hyperlink w:anchor="_Toc115273169" w:history="1">
+            <w:r>
+              <w:rPr>
+                <w:rStyle w:val="Hyperlink"/>
+                <w:noProof/>
+              </w:rPr>
+              <w:t>V.</w:t>
+            </w:r>
+            <w:r>
+              <w:rPr>
+                <w:rFonts w:asciiTheme="minorHAnsi" w:eastAsiaTheme="minorEastAsia" w:hAnsiTheme="minorHAnsi" w:cstheme="minorBidi"/>
+                <w:noProof/>
+              </w:rPr>
+              <w:tab/>
+            </w:r>
+            <w:r>
+              <w:rPr>
+                <w:rStyle w:val="Hyperlink"/>
+                <w:noProof/>
+              </w:rPr>
+              <w:t>References</w:t>
+            </w:r>
+            <w:r>
+              <w:rPr>
+                <w:noProof/>
+                <w:webHidden/>
+              </w:rPr>
+              <w:tab/>
+            </w:r>
+            <w:r>
+              <w:rPr>
+                <w:noProof/>
+                <w:webHidden/>
+              </w:rPr>
+              <w:fldChar w:fldCharType="begin"/>
+            </w:r>
+            <w:r>
+              <w:rPr>
+                <w:noProof/>
+                <w:webHidden/>
+              </w:rPr>
+              <w:instrText xml:space="preserve"> PAGEREF _Toc115273169 \h </w:instrText>
+            </w:r>
+            <w:r>
+              <w:rPr>
+                <w:noProof/>
+                <w:webHidden/>
+              </w:rPr>
+            </w:r>
+            <w:r>
+              <w:rPr>
+                <w:noProof/>
+                <w:webHidden/>
+              </w:rPr>
+              <w:fldChar w:fldCharType="separate"/>
+            </w:r>
+            <w:r>
+              <w:rPr>
+                <w:noProof/>
+                <w:webHidden/>
+              </w:rPr>
+              <w:t>6</w:t>
+            </w:r>
+            <w:r>
+              <w:rPr>
+                <w:noProof/>
+                <w:webHidden/>
+              </w:rPr>
+              <w:fldChar w:fldCharType="end"/>
+            </w:r>
+          </w:hyperlink>
+        </w:p>
+        <w:p>
           <w:r>
             <w:rPr>
               <w:b/>
-              <w:smallCaps/>
-              <w:color w:val="000000"/>
-              <w:sz w:val="20"/>
-              <w:szCs w:val="20"/>
+              <w:bCs/>
+              <w:noProof/>
             </w:rPr>
-            <w:t>Introduction</w:t>
-          </w:r>
-          <w:r>
-            <w:rPr>
-              <w:b/>
-              <w:smallCaps/>
-              <w:color w:val="000000"/>
-              <w:sz w:val="20"/>
-              <w:szCs w:val="20"/>
-            </w:rPr>
-            <w:tab/>
-            <w:t>4</w:t>
-          </w:r>
-          <w:r>
-            <w:fldChar w:fldCharType="end"/>
-          </w:r>
-        </w:p>
-        <w:p>
-          <w:pPr>
-            <w:pBdr>
-              <w:top w:val="nil"/>
-              <w:left w:val="nil"/>
-              <w:bottom w:val="nil"/>
-              <w:right w:val="nil"/>
-              <w:between w:val="nil"/>
-            </w:pBdr>
-            <w:tabs>
-              <w:tab w:val="left" w:pos="440"/>
-              <w:tab w:val="right" w:pos="9350"/>
-            </w:tabs>
-            <w:spacing w:before="120" w:after="120"/>
-            <w:rPr>
-              <w:rFonts w:ascii="Calibri" w:eastAsia="Calibri" w:hAnsi="Calibri" w:cs="Calibri"/>
-              <w:color w:val="000000"/>
-            </w:rPr>
-          </w:pPr>
-          <w:hyperlink w:anchor="_30j0zll">
-            <w:r>
-              <w:rPr>
-                <w:b/>
-                <w:smallCaps/>
-                <w:color w:val="000000"/>
-                <w:sz w:val="20"/>
-                <w:szCs w:val="20"/>
-              </w:rPr>
-              <w:t>II.</w:t>
-            </w:r>
-          </w:hyperlink>
-          <w:hyperlink w:anchor="_30j0zll">
-            <w:r>
-              <w:rPr>
-                <w:rFonts w:ascii="Calibri" w:eastAsia="Calibri" w:hAnsi="Calibri" w:cs="Calibri"/>
-                <w:color w:val="000000"/>
-              </w:rPr>
-              <w:tab/>
-            </w:r>
-          </w:hyperlink>
-          <w:r>
-            <w:fldChar w:fldCharType="begin"/>
-          </w:r>
-          <w:r>
-            <w:instrText xml:space="preserve"> PAGEREF _30j0zll \h </w:instrText>
-          </w:r>
-          <w:r>
-            <w:fldChar w:fldCharType="separate"/>
-          </w:r>
-          <w:r>
-            <w:rPr>
-              <w:b/>
-              <w:smallCaps/>
-              <w:color w:val="000000"/>
-              <w:sz w:val="20"/>
-              <w:szCs w:val="20"/>
-            </w:rPr>
-            <w:t>System Requirements Specification</w:t>
-          </w:r>
-          <w:r>
-            <w:rPr>
-              <w:b/>
-              <w:smallCaps/>
-              <w:color w:val="000000"/>
-              <w:sz w:val="20"/>
-              <w:szCs w:val="20"/>
-            </w:rPr>
-            <w:tab/>
-            <w:t>4</w:t>
-          </w:r>
-          <w:r>
-            <w:fldChar w:fldCharType="end"/>
-          </w:r>
-        </w:p>
-        <w:p>
-          <w:pPr>
-            <w:pBdr>
-              <w:top w:val="nil"/>
-              <w:left w:val="nil"/>
-              <w:bottom w:val="nil"/>
-              <w:right w:val="nil"/>
-              <w:between w:val="nil"/>
-            </w:pBdr>
-            <w:tabs>
-              <w:tab w:val="left" w:pos="880"/>
-              <w:tab w:val="right" w:pos="9350"/>
-            </w:tabs>
-            <w:spacing w:after="0"/>
-            <w:ind w:left="220" w:hanging="220"/>
-            <w:rPr>
-              <w:rFonts w:ascii="Calibri" w:eastAsia="Calibri" w:hAnsi="Calibri" w:cs="Calibri"/>
-              <w:color w:val="000000"/>
-            </w:rPr>
-          </w:pPr>
-          <w:hyperlink w:anchor="_1fob9te">
-            <w:r>
-              <w:rPr>
-                <w:smallCaps/>
-                <w:color w:val="000000"/>
-                <w:sz w:val="20"/>
-                <w:szCs w:val="20"/>
-              </w:rPr>
-              <w:t>II.1.</w:t>
-            </w:r>
-          </w:hyperlink>
-          <w:hyperlink w:anchor="_1fob9te">
-            <w:r>
-              <w:rPr>
-                <w:rFonts w:ascii="Calibri" w:eastAsia="Calibri" w:hAnsi="Calibri" w:cs="Calibri"/>
-                <w:color w:val="000000"/>
-              </w:rPr>
-              <w:tab/>
-            </w:r>
-          </w:hyperlink>
-          <w:r>
-            <w:fldChar w:fldCharType="begin"/>
-          </w:r>
-          <w:r>
-            <w:instrText xml:space="preserve"> PAGEREF _1fob9te \h </w:instrText>
-          </w:r>
-          <w:r>
-            <w:fldChar w:fldCharType="separate"/>
-          </w:r>
-          <w:r>
-            <w:rPr>
-              <w:smallCaps/>
-              <w:color w:val="000000"/>
-              <w:sz w:val="20"/>
-              <w:szCs w:val="20"/>
-            </w:rPr>
-            <w:t>Use Cases</w:t>
-          </w:r>
-          <w:r>
-            <w:rPr>
-              <w:smallCaps/>
-              <w:color w:val="000000"/>
-              <w:sz w:val="20"/>
-              <w:szCs w:val="20"/>
-            </w:rPr>
-            <w:tab/>
-            <w:t>4</w:t>
-          </w:r>
-          <w:r>
-            <w:fldChar w:fldCharType="end"/>
-          </w:r>
-        </w:p>
-        <w:p>
-          <w:pPr>
-            <w:pBdr>
-              <w:top w:val="nil"/>
-              <w:left w:val="nil"/>
-              <w:bottom w:val="nil"/>
-              <w:right w:val="nil"/>
-              <w:between w:val="nil"/>
-            </w:pBdr>
-            <w:tabs>
-              <w:tab w:val="left" w:pos="880"/>
-              <w:tab w:val="right" w:pos="9350"/>
-            </w:tabs>
-            <w:spacing w:after="0"/>
-            <w:ind w:left="220" w:hanging="220"/>
-            <w:rPr>
-              <w:rFonts w:ascii="Calibri" w:eastAsia="Calibri" w:hAnsi="Calibri" w:cs="Calibri"/>
-              <w:color w:val="000000"/>
-            </w:rPr>
-          </w:pPr>
-          <w:hyperlink w:anchor="_3znysh7">
-            <w:r>
-              <w:rPr>
-                <w:smallCaps/>
-                <w:color w:val="000000"/>
-                <w:sz w:val="20"/>
-                <w:szCs w:val="20"/>
-              </w:rPr>
-              <w:t>II.2.</w:t>
-            </w:r>
-          </w:hyperlink>
-          <w:hyperlink w:anchor="_3znysh7">
-            <w:r>
-              <w:rPr>
-                <w:rFonts w:ascii="Calibri" w:eastAsia="Calibri" w:hAnsi="Calibri" w:cs="Calibri"/>
-                <w:color w:val="000000"/>
-              </w:rPr>
-              <w:tab/>
-            </w:r>
-          </w:hyperlink>
-          <w:r>
-            <w:fldChar w:fldCharType="begin"/>
-          </w:r>
-          <w:r>
-            <w:instrText xml:space="preserve"> PAGEREF _3znysh7 \h </w:instrText>
-          </w:r>
-          <w:r>
-            <w:fldChar w:fldCharType="separate"/>
-          </w:r>
-          <w:r>
-            <w:rPr>
-              <w:smallCaps/>
-              <w:color w:val="000000"/>
-              <w:sz w:val="20"/>
-              <w:szCs w:val="20"/>
-            </w:rPr>
-            <w:t>Functional Requirements</w:t>
-          </w:r>
-          <w:r>
-            <w:rPr>
-              <w:smallCaps/>
-              <w:color w:val="000000"/>
-              <w:sz w:val="20"/>
-              <w:szCs w:val="20"/>
-            </w:rPr>
-            <w:tab/>
-            <w:t>4</w:t>
-          </w:r>
-          <w:r>
-            <w:fldChar w:fldCharType="end"/>
-          </w:r>
-        </w:p>
-        <w:p>
-          <w:pPr>
-            <w:pBdr>
-              <w:top w:val="nil"/>
-              <w:left w:val="nil"/>
-              <w:bottom w:val="nil"/>
-              <w:right w:val="nil"/>
-              <w:between w:val="nil"/>
-            </w:pBdr>
-            <w:tabs>
-              <w:tab w:val="left" w:pos="1320"/>
-              <w:tab w:val="right" w:pos="9350"/>
-            </w:tabs>
-            <w:spacing w:after="0"/>
-            <w:ind w:left="440" w:hanging="440"/>
-            <w:rPr>
-              <w:rFonts w:ascii="Calibri" w:eastAsia="Calibri" w:hAnsi="Calibri" w:cs="Calibri"/>
-              <w:color w:val="000000"/>
-            </w:rPr>
-          </w:pPr>
-          <w:hyperlink w:anchor="_2et92p0">
-            <w:r>
-              <w:rPr>
-                <w:i/>
-                <w:color w:val="000000"/>
-                <w:sz w:val="20"/>
-                <w:szCs w:val="20"/>
-              </w:rPr>
-              <w:t>II.2.1.</w:t>
-            </w:r>
-          </w:hyperlink>
-          <w:hyperlink w:anchor="_2et92p0">
-            <w:r>
-              <w:rPr>
-                <w:rFonts w:ascii="Calibri" w:eastAsia="Calibri" w:hAnsi="Calibri" w:cs="Calibri"/>
-                <w:color w:val="000000"/>
-              </w:rPr>
-              <w:tab/>
-            </w:r>
-          </w:hyperlink>
-          <w:r>
-            <w:fldChar w:fldCharType="begin"/>
-          </w:r>
-          <w:r>
-            <w:instrText xml:space="preserve"> PAGEREF _2et92p0 \h </w:instrText>
-          </w:r>
-          <w:r>
-            <w:fldChar w:fldCharType="separate"/>
-          </w:r>
-          <w:r>
-            <w:rPr>
-              <w:i/>
-              <w:color w:val="000000"/>
-              <w:sz w:val="20"/>
-              <w:szCs w:val="20"/>
-            </w:rPr>
-            <w:t>[The name of the module/component/part]</w:t>
-          </w:r>
-          <w:r>
-            <w:rPr>
-              <w:i/>
-              <w:color w:val="000000"/>
-              <w:sz w:val="20"/>
-              <w:szCs w:val="20"/>
-            </w:rPr>
-            <w:tab/>
-            <w:t>4</w:t>
-          </w:r>
-          <w:r>
-            <w:fldChar w:fldCharType="end"/>
-          </w:r>
-        </w:p>
-        <w:p>
-          <w:pPr>
-            <w:pBdr>
-              <w:top w:val="nil"/>
-              <w:left w:val="nil"/>
-              <w:bottom w:val="nil"/>
-              <w:right w:val="nil"/>
-              <w:between w:val="nil"/>
-            </w:pBdr>
-            <w:tabs>
-              <w:tab w:val="left" w:pos="1320"/>
-              <w:tab w:val="right" w:pos="9350"/>
-            </w:tabs>
-            <w:spacing w:after="0"/>
-            <w:ind w:left="440" w:hanging="440"/>
-            <w:rPr>
-              <w:rFonts w:ascii="Calibri" w:eastAsia="Calibri" w:hAnsi="Calibri" w:cs="Calibri"/>
-              <w:color w:val="000000"/>
-            </w:rPr>
-          </w:pPr>
-          <w:hyperlink w:anchor="_tyjcwt">
-            <w:r>
-              <w:rPr>
-                <w:i/>
-                <w:color w:val="000000"/>
-                <w:sz w:val="20"/>
-                <w:szCs w:val="20"/>
-              </w:rPr>
-              <w:t>II.2.2.</w:t>
-            </w:r>
-          </w:hyperlink>
-          <w:hyperlink w:anchor="_tyjcwt">
-            <w:r>
-              <w:rPr>
-                <w:rFonts w:ascii="Calibri" w:eastAsia="Calibri" w:hAnsi="Calibri" w:cs="Calibri"/>
-                <w:color w:val="000000"/>
-              </w:rPr>
-              <w:tab/>
-            </w:r>
-          </w:hyperlink>
-          <w:r>
-            <w:fldChar w:fldCharType="begin"/>
-          </w:r>
-          <w:r>
-            <w:instrText xml:space="preserve"> PAGEREF _tyjcwt \h </w:instrText>
-          </w:r>
-          <w:r>
-            <w:fldChar w:fldCharType="separate"/>
-          </w:r>
-          <w:r>
-            <w:rPr>
-              <w:i/>
-              <w:color w:val="000000"/>
-              <w:sz w:val="20"/>
-              <w:szCs w:val="20"/>
-            </w:rPr>
-            <w:t>[The name of the next module/component/part]</w:t>
-          </w:r>
-          <w:r>
-            <w:rPr>
-              <w:i/>
-              <w:color w:val="000000"/>
-              <w:sz w:val="20"/>
-              <w:szCs w:val="20"/>
-            </w:rPr>
-            <w:tab/>
-            <w:t>5</w:t>
-          </w:r>
-          <w:r>
-            <w:fldChar w:fldCharType="end"/>
-          </w:r>
-        </w:p>
-        <w:p>
-          <w:pPr>
-            <w:pBdr>
-              <w:top w:val="nil"/>
-              <w:left w:val="nil"/>
-              <w:bottom w:val="nil"/>
-              <w:right w:val="nil"/>
-              <w:between w:val="nil"/>
-            </w:pBdr>
-            <w:tabs>
-              <w:tab w:val="left" w:pos="880"/>
-              <w:tab w:val="right" w:pos="9350"/>
-            </w:tabs>
-            <w:spacing w:after="0"/>
-            <w:ind w:left="220" w:hanging="220"/>
-            <w:rPr>
-              <w:rFonts w:ascii="Calibri" w:eastAsia="Calibri" w:hAnsi="Calibri" w:cs="Calibri"/>
-              <w:color w:val="000000"/>
-            </w:rPr>
-          </w:pPr>
-          <w:hyperlink w:anchor="_3dy6vkm">
-            <w:r>
-              <w:rPr>
-                <w:smallCaps/>
-                <w:color w:val="000000"/>
-                <w:sz w:val="20"/>
-                <w:szCs w:val="20"/>
-              </w:rPr>
-              <w:t>II.3.</w:t>
-            </w:r>
-          </w:hyperlink>
-          <w:hyperlink w:anchor="_3dy6vkm">
-            <w:r>
-              <w:rPr>
-                <w:rFonts w:ascii="Calibri" w:eastAsia="Calibri" w:hAnsi="Calibri" w:cs="Calibri"/>
-                <w:color w:val="000000"/>
-              </w:rPr>
-              <w:tab/>
-            </w:r>
-          </w:hyperlink>
-          <w:r>
-            <w:fldChar w:fldCharType="begin"/>
-          </w:r>
-          <w:r>
-            <w:instrText xml:space="preserve"> PAGEREF _3dy6vkm \h </w:instrText>
-          </w:r>
-          <w:r>
-            <w:fldChar w:fldCharType="separate"/>
-          </w:r>
-          <w:r>
-            <w:rPr>
-              <w:smallCaps/>
-              <w:color w:val="000000"/>
-              <w:sz w:val="20"/>
-              <w:szCs w:val="20"/>
-            </w:rPr>
-            <w:t>Non-Functional Requirements</w:t>
-          </w:r>
-          <w:r>
-            <w:rPr>
-              <w:smallCaps/>
-              <w:color w:val="000000"/>
-              <w:sz w:val="20"/>
-              <w:szCs w:val="20"/>
-            </w:rPr>
-            <w:tab/>
-            <w:t>5</w:t>
-          </w:r>
-          <w:r>
-            <w:fldChar w:fldCharType="end"/>
-          </w:r>
-        </w:p>
-        <w:p>
-          <w:pPr>
-            <w:pBdr>
-              <w:top w:val="nil"/>
-              <w:left w:val="nil"/>
-              <w:bottom w:val="nil"/>
-              <w:right w:val="nil"/>
-              <w:between w:val="nil"/>
-            </w:pBdr>
-            <w:tabs>
-              <w:tab w:val="left" w:pos="660"/>
-              <w:tab w:val="right" w:pos="9350"/>
-            </w:tabs>
-            <w:spacing w:before="120" w:after="120"/>
-            <w:rPr>
-              <w:rFonts w:ascii="Calibri" w:eastAsia="Calibri" w:hAnsi="Calibri" w:cs="Calibri"/>
-              <w:color w:val="000000"/>
-            </w:rPr>
-          </w:pPr>
-          <w:hyperlink w:anchor="_1t3h5sf">
-            <w:r>
-              <w:rPr>
-                <w:b/>
-                <w:smallCaps/>
-                <w:color w:val="000000"/>
-                <w:sz w:val="20"/>
-                <w:szCs w:val="20"/>
-              </w:rPr>
-              <w:t>III.</w:t>
-            </w:r>
-          </w:hyperlink>
-          <w:hyperlink w:anchor="_1t3h5sf">
-            <w:r>
-              <w:rPr>
-                <w:rFonts w:ascii="Calibri" w:eastAsia="Calibri" w:hAnsi="Calibri" w:cs="Calibri"/>
-                <w:color w:val="000000"/>
-              </w:rPr>
-              <w:tab/>
-            </w:r>
-          </w:hyperlink>
-          <w:r>
-            <w:fldChar w:fldCharType="begin"/>
-          </w:r>
-          <w:r>
-            <w:instrText xml:space="preserve"> PAGEREF _1t3h5sf \h </w:instrText>
-          </w:r>
-          <w:r>
-            <w:fldChar w:fldCharType="separate"/>
-          </w:r>
-          <w:r>
-            <w:rPr>
-              <w:b/>
-              <w:smallCaps/>
-              <w:color w:val="000000"/>
-              <w:sz w:val="20"/>
-              <w:szCs w:val="20"/>
-            </w:rPr>
-            <w:t>System Evolution</w:t>
-          </w:r>
-          <w:r>
-            <w:rPr>
-              <w:b/>
-              <w:smallCaps/>
-              <w:color w:val="000000"/>
-              <w:sz w:val="20"/>
-              <w:szCs w:val="20"/>
-            </w:rPr>
-            <w:tab/>
-            <w:t>5</w:t>
-          </w:r>
-          <w:r>
-            <w:fldChar w:fldCharType="end"/>
-          </w:r>
-        </w:p>
-        <w:p>
-          <w:pPr>
-            <w:pBdr>
-              <w:top w:val="nil"/>
-              <w:left w:val="nil"/>
-              <w:bottom w:val="nil"/>
-              <w:right w:val="nil"/>
-              <w:between w:val="nil"/>
-            </w:pBdr>
-            <w:tabs>
-              <w:tab w:val="left" w:pos="660"/>
-              <w:tab w:val="right" w:pos="9350"/>
-            </w:tabs>
-            <w:spacing w:before="120" w:after="120"/>
-            <w:rPr>
-              <w:rFonts w:ascii="Calibri" w:eastAsia="Calibri" w:hAnsi="Calibri" w:cs="Calibri"/>
-              <w:color w:val="000000"/>
-            </w:rPr>
-          </w:pPr>
-          <w:hyperlink w:anchor="_4d34og8">
-            <w:r>
-              <w:rPr>
-                <w:b/>
-                <w:smallCaps/>
-                <w:color w:val="000000"/>
-                <w:sz w:val="20"/>
-                <w:szCs w:val="20"/>
-              </w:rPr>
-              <w:t>IV.</w:t>
-            </w:r>
-          </w:hyperlink>
-          <w:hyperlink w:anchor="_4d34og8">
-            <w:r>
-              <w:rPr>
-                <w:rFonts w:ascii="Calibri" w:eastAsia="Calibri" w:hAnsi="Calibri" w:cs="Calibri"/>
-                <w:color w:val="000000"/>
-              </w:rPr>
-              <w:tab/>
-            </w:r>
-          </w:hyperlink>
-          <w:r>
-            <w:fldChar w:fldCharType="begin"/>
-          </w:r>
-          <w:r>
-            <w:instrText xml:space="preserve"> PAGEREF _4d34og8 \h </w:instrText>
-          </w:r>
-          <w:r>
-            <w:fldChar w:fldCharType="separate"/>
-          </w:r>
-          <w:r>
-            <w:rPr>
-              <w:b/>
-              <w:smallCaps/>
-              <w:color w:val="000000"/>
-              <w:sz w:val="20"/>
-              <w:szCs w:val="20"/>
-            </w:rPr>
-            <w:t>Glossary</w:t>
-          </w:r>
-          <w:r>
-            <w:rPr>
-              <w:b/>
-              <w:smallCaps/>
-              <w:color w:val="000000"/>
-              <w:sz w:val="20"/>
-              <w:szCs w:val="20"/>
-            </w:rPr>
-            <w:tab/>
-            <w:t>5</w:t>
-          </w:r>
-          <w:r>
-            <w:fldChar w:fldCharType="end"/>
-          </w:r>
-        </w:p>
-        <w:p>
-          <w:pPr>
-            <w:pBdr>
-              <w:top w:val="nil"/>
-              <w:left w:val="nil"/>
-              <w:bottom w:val="nil"/>
-              <w:right w:val="nil"/>
-              <w:between w:val="nil"/>
-            </w:pBdr>
-            <w:tabs>
-              <w:tab w:val="left" w:pos="440"/>
-              <w:tab w:val="right" w:pos="9350"/>
-            </w:tabs>
-            <w:spacing w:before="120" w:after="120"/>
-            <w:rPr>
-              <w:rFonts w:ascii="Calibri" w:eastAsia="Calibri" w:hAnsi="Calibri" w:cs="Calibri"/>
-              <w:color w:val="000000"/>
-            </w:rPr>
-          </w:pPr>
-          <w:hyperlink w:anchor="_2s8eyo1">
-            <w:r>
-              <w:rPr>
-                <w:b/>
-                <w:smallCaps/>
-                <w:color w:val="000000"/>
-                <w:sz w:val="20"/>
-                <w:szCs w:val="20"/>
-              </w:rPr>
-              <w:t>V.</w:t>
-            </w:r>
-          </w:hyperlink>
-          <w:hyperlink w:anchor="_2s8eyo1">
-            <w:r>
-              <w:rPr>
-                <w:rFonts w:ascii="Calibri" w:eastAsia="Calibri" w:hAnsi="Calibri" w:cs="Calibri"/>
-                <w:color w:val="000000"/>
-              </w:rPr>
-              <w:tab/>
-            </w:r>
-          </w:hyperlink>
-          <w:r>
-            <w:fldChar w:fldCharType="begin"/>
-          </w:r>
-          <w:r>
-            <w:instrText xml:space="preserve"> PAGEREF _2s8eyo1 \h </w:instrText>
-          </w:r>
-          <w:r>
-            <w:fldChar w:fldCharType="separate"/>
-          </w:r>
-          <w:r>
-            <w:rPr>
-              <w:b/>
-              <w:smallCaps/>
-              <w:color w:val="000000"/>
-              <w:sz w:val="20"/>
-              <w:szCs w:val="20"/>
-            </w:rPr>
-            <w:t>References</w:t>
-          </w:r>
-          <w:r>
-            <w:rPr>
-              <w:b/>
-              <w:smallCaps/>
-              <w:color w:val="000000"/>
-              <w:sz w:val="20"/>
-              <w:szCs w:val="20"/>
-            </w:rPr>
-            <w:tab/>
-            <w:t>5</w:t>
-          </w:r>
-          <w:r>
-            <w:fldChar w:fldCharType="end"/>
-          </w:r>
-        </w:p>
-        <w:p>
-          <w:pPr>
-            <w:rPr>
-              <w:smallCaps/>
-              <w:sz w:val="28"/>
-              <w:szCs w:val="28"/>
-            </w:rPr>
-          </w:pPr>
-          <w:r>
             <w:fldChar w:fldCharType="end"/>
           </w:r>
         </w:p>
@@ -1142,27 +1526,38 @@
         </w:numPr>
         <w:spacing w:before="0" w:after="0"/>
       </w:pPr>
-      <w:bookmarkStart w:id="2" w:name="_gjdgxs" w:colFirst="0" w:colLast="0"/>
-      <w:bookmarkEnd w:id="2"/>
+      <w:bookmarkStart w:id="2" w:name="_Toc115273157"/>
       <w:r>
         <w:lastRenderedPageBreak/>
         <w:t>Introduction</w:t>
       </w:r>
-    </w:p>
-    <w:p>
-      <w:pPr>
-        <w:spacing w:after="0" w:line="240" w:lineRule="auto"/>
-      </w:pPr>
-      <w:r>
-        <w:t xml:space="preserve">Provide a brief description of your project and summarize the objectives. Yes, this is somewhat lifted from the first writing assignment, but this document needs to be </w:t>
-      </w:r>
-      <w:proofErr w:type="spellStart"/>
-      <w:r>
-        <w:t>self contained</w:t>
-      </w:r>
-      <w:proofErr w:type="spellEnd"/>
-      <w:r>
-        <w:t xml:space="preserve"> and so a new reader needs a 1-2 paragraph introduction to know what the project is about.</w:t>
+      <w:bookmarkEnd w:id="2"/>
+    </w:p>
+    <w:p>
+      <w:pPr>
+        <w:spacing w:after="0" w:line="240" w:lineRule="auto"/>
+        <w:ind w:firstLine="720"/>
+      </w:pPr>
+      <w:r>
+        <w:t xml:space="preserve">The LAMI team has been tasked with the continued construction of the LAMI app for medication reminders for the residents in the LAMI residence. As </w:t>
+      </w:r>
+      <w:r>
+        <w:t>stated,</w:t>
+      </w:r>
+      <w:r>
+        <w:t xml:space="preserve"> this app will be used for the residents of the LAMI house who have mental illness and will serve as a reminder app that will help them take their medication at specified times. There will be a sign-in for both the caretakers and the residents so the residents can have safety in knowing the only people that can view their medications are the caretakers who will act as a secondary reminder </w:t>
+      </w:r>
+      <w:r>
+        <w:t>(in</w:t>
+      </w:r>
+      <w:r>
+        <w:t xml:space="preserve"> the case that the resident does not take their medication after being prompted by the app). The end goal of this project is to create an app that is easy and enjoyable to use, making the task </w:t>
+      </w:r>
+      <w:r>
+        <w:t>of remembering</w:t>
+      </w:r>
+      <w:r>
+        <w:t xml:space="preserve"> to take medication as easy as possible.</w:t>
       </w:r>
     </w:p>
     <w:p>
@@ -1179,47 +1574,39 @@
         </w:numPr>
         <w:spacing w:before="0" w:after="0"/>
       </w:pPr>
-      <w:bookmarkStart w:id="3" w:name="_30j0zll" w:colFirst="0" w:colLast="0"/>
+      <w:bookmarkStart w:id="3" w:name="_Toc115273158"/>
+      <w:r>
+        <w:t>System Requirements Specification</w:t>
+      </w:r>
       <w:bookmarkEnd w:id="3"/>
-      <w:r>
-        <w:t>System Requirements Specification</w:t>
-      </w:r>
-    </w:p>
-    <w:p>
-      <w:pPr>
-        <w:spacing w:after="0" w:line="240" w:lineRule="auto"/>
-      </w:pPr>
-      <w:r>
-        <w:t>In this section you will describe the features, functions and other specifications that are requirements for your product. You will also specify the client/stakeholder need(s) that requirement maps to. If you find a stakeholder that your first assignment did not identify, feel free to add them here as required.</w:t>
-      </w:r>
-    </w:p>
-    <w:p>
-      <w:pPr>
-        <w:spacing w:after="0" w:line="240" w:lineRule="auto"/>
-      </w:pPr>
-    </w:p>
-    <w:p>
-      <w:pPr>
-        <w:spacing w:after="0" w:line="240" w:lineRule="auto"/>
-      </w:pPr>
-      <w:r>
-        <w:t xml:space="preserve">Please refer to Section 4.4 in the </w:t>
-      </w:r>
-      <w:proofErr w:type="spellStart"/>
-      <w:r>
-        <w:t>CptS</w:t>
-      </w:r>
-      <w:proofErr w:type="spellEnd"/>
-      <w:r>
-        <w:t xml:space="preserve"> 322 &amp;&amp;/|| </w:t>
-      </w:r>
-      <w:proofErr w:type="spellStart"/>
-      <w:r>
-        <w:t>CptS</w:t>
-      </w:r>
-      <w:proofErr w:type="spellEnd"/>
-      <w:r>
-        <w:t xml:space="preserve"> 422 textbooks like “Object-Oriented Software Engineering” to refresh your knowledge on software requirements. </w:t>
+    </w:p>
+    <w:p>
+      <w:pPr>
+        <w:numPr>
+          <w:ilvl w:val="0"/>
+          <w:numId w:val="2"/>
+        </w:numPr>
+        <w:spacing w:after="0" w:line="240" w:lineRule="auto"/>
+      </w:pPr>
+      <w:r>
+        <w:t>Residents of the house should be able to access/run the application on iOS or Android operating systems.</w:t>
+      </w:r>
+    </w:p>
+    <w:p>
+      <w:pPr>
+        <w:spacing w:after="0" w:line="240" w:lineRule="auto"/>
+      </w:pPr>
+    </w:p>
+    <w:p>
+      <w:pPr>
+        <w:numPr>
+          <w:ilvl w:val="0"/>
+          <w:numId w:val="3"/>
+        </w:numPr>
+        <w:spacing w:after="0" w:line="240" w:lineRule="auto"/>
+      </w:pPr>
+      <w:r>
+        <w:t>Residents of the house should be able to access/run the application on iOS, Android, or in a web browser.</w:t>
       </w:r>
     </w:p>
     <w:p>
@@ -1235,60 +1622,67 @@
           <w:numId w:val="1"/>
         </w:numPr>
       </w:pPr>
-      <w:bookmarkStart w:id="4" w:name="_1fob9te" w:colFirst="0" w:colLast="0"/>
+      <w:bookmarkStart w:id="4" w:name="_Toc115273159"/>
+      <w:r>
+        <w:t>Use Cases</w:t>
+      </w:r>
       <w:bookmarkEnd w:id="4"/>
-      <w:r>
-        <w:t>Use Cases</w:t>
-      </w:r>
-    </w:p>
-    <w:p>
-      <w:pPr>
-        <w:spacing w:after="0" w:line="240" w:lineRule="auto"/>
-      </w:pPr>
-      <w:r>
-        <w:t>If applicable, provide some major use-cases that illustrate scenarios for using your product</w:t>
-      </w:r>
+    </w:p>
+    <w:p>
+      <w:pPr>
+        <w:spacing w:after="0" w:line="240" w:lineRule="auto"/>
+      </w:pPr>
       <w:r>
         <w:rPr>
-          <w:vertAlign w:val="superscript"/>
+          <w:b/>
         </w:rPr>
-        <w:footnoteReference w:id="1"/>
-      </w:r>
-      <w:r>
-        <w:t xml:space="preserve">.  Use cases tell a story about how an end user interacts with the system under a specific set of circumstances. You may illustrate the use-cases with UML diagrams. </w:t>
-      </w:r>
-    </w:p>
-    <w:p>
-      <w:pPr>
-        <w:spacing w:after="0" w:line="240" w:lineRule="auto"/>
-      </w:pPr>
-    </w:p>
-    <w:p>
-      <w:pPr>
-        <w:spacing w:after="0" w:line="240" w:lineRule="auto"/>
-      </w:pPr>
-      <w:r>
-        <w:t xml:space="preserve">For each use case, identify the related requirements (you may directly refer to the requirements listed in Section II.2). </w:t>
-      </w:r>
-      <w:r>
-        <w:br/>
-      </w:r>
-    </w:p>
-    <w:p>
-      <w:pPr>
-        <w:spacing w:after="0" w:line="240" w:lineRule="auto"/>
-      </w:pPr>
-      <w:r>
-        <w:t>(</w:t>
-      </w:r>
+        <w:t>Story:</w:t>
+      </w:r>
+      <w:r>
+        <w:t xml:space="preserve"> Helene </w:t>
+      </w:r>
+      <w:proofErr w:type="spellStart"/>
+      <w:r>
+        <w:t>Davids</w:t>
+      </w:r>
+      <w:proofErr w:type="spellEnd"/>
+      <w:r>
+        <w:t xml:space="preserve"> is the employee currently overseeing the house and one of the residents, Oliver James, has just been prescribed a new medication. Helene wants to make sure that Oliver has set a reminder to take his new medication, but Helene isn’t scheduled to go back to the house until 3 days from now. She pulls out her phone and logs on to the LAMI app. She selects Oliver’s name from the list of current residents and sees that he has already set a reminder and thinks “I don’t know why I was worried, Oliver is awesome!”.</w:t>
+      </w:r>
+    </w:p>
+    <w:p>
+      <w:pPr>
+        <w:spacing w:after="0" w:line="240" w:lineRule="auto"/>
+      </w:pPr>
+    </w:p>
+    <w:p>
+      <w:pPr>
+        <w:spacing w:after="0" w:line="240" w:lineRule="auto"/>
+      </w:pPr>
       <w:r>
         <w:rPr>
-          <w:u w:val="single"/>
+          <w:b/>
         </w:rPr>
-        <w:t>Note that the diagrams will not be counted for the 3 pages text length specified for this document.</w:t>
-      </w:r>
-      <w:r>
-        <w:t>)</w:t>
+        <w:t>Story:</w:t>
+      </w:r>
+      <w:r>
+        <w:t xml:space="preserve"> Micah Ferguson is the employee currently overseeing the house and one of the residents, Brandy Hartford, has been acting a little different than usual. Micah wants to make sure that Brandy has been taking </w:t>
+      </w:r>
+      <w:proofErr w:type="gramStart"/>
+      <w:r>
+        <w:t>all of</w:t>
+      </w:r>
+      <w:proofErr w:type="gramEnd"/>
+      <w:r>
+        <w:t xml:space="preserve"> the medications she is supposed to. Micah logs on to the LAMI website, selects Brandy from the list of current residents, and opens her progress report. He sees that she has not been very consistent with taking her medications, so he </w:t>
+      </w:r>
+      <w:proofErr w:type="gramStart"/>
+      <w:r>
+        <w:t>makes a plan</w:t>
+      </w:r>
+      <w:proofErr w:type="gramEnd"/>
+      <w:r>
+        <w:t xml:space="preserve"> to talk to her and see how he can help.</w:t>
       </w:r>
     </w:p>
     <w:p>
@@ -1304,97 +1698,11 @@
           <w:numId w:val="1"/>
         </w:numPr>
       </w:pPr>
-      <w:bookmarkStart w:id="5" w:name="_3znysh7" w:colFirst="0" w:colLast="0"/>
+      <w:bookmarkStart w:id="5" w:name="_Toc115273160"/>
+      <w:r>
+        <w:t>Functional Requirements</w:t>
+      </w:r>
       <w:bookmarkEnd w:id="5"/>
-      <w:r>
-        <w:t>Functional Requirements</w:t>
-      </w:r>
-    </w:p>
-    <w:p>
-      <w:pPr>
-        <w:spacing w:after="0" w:line="240" w:lineRule="auto"/>
-      </w:pPr>
-      <w:r>
-        <w:t>List the functional requirements in this section</w:t>
-      </w:r>
-      <w:r>
-        <w:rPr>
-          <w:vertAlign w:val="superscript"/>
-        </w:rPr>
-        <w:footnoteReference w:id="2"/>
-      </w:r>
-      <w:r>
-        <w:t xml:space="preserve">. </w:t>
-      </w:r>
-    </w:p>
-    <w:p>
-      <w:pPr>
-        <w:spacing w:after="0" w:line="240" w:lineRule="auto"/>
-      </w:pPr>
-    </w:p>
-    <w:p>
-      <w:pPr>
-        <w:spacing w:after="0" w:line="240" w:lineRule="auto"/>
-      </w:pPr>
-      <w:r>
-        <w:t>Include a subsection for each main part/module of your product and list the requirements for the module in that subsection. (</w:t>
-      </w:r>
-      <w:r>
-        <w:rPr>
-          <w:i/>
-        </w:rPr>
-        <w:t>Please note that we are not considering any design issues yet. Each module (subsection) refers to a major part/functionality of the product, not to sub-section in the architecture. This classification of requirements is intended to improve the readability of the document.</w:t>
-      </w:r>
-      <w:r>
-        <w:t>)</w:t>
-      </w:r>
-      <w:r>
-        <w:br/>
-      </w:r>
-      <w:r>
-        <w:br/>
-        <w:t>Generally, functional requirements are expressed in the form "system must do &lt;requirement&gt;”</w:t>
-      </w:r>
-    </w:p>
-    <w:p>
-      <w:pPr>
-        <w:spacing w:after="0" w:line="240" w:lineRule="auto"/>
-      </w:pPr>
-    </w:p>
-    <w:p>
-      <w:pPr>
-        <w:spacing w:after="0" w:line="240" w:lineRule="auto"/>
-      </w:pPr>
-      <w:r>
-        <w:t xml:space="preserve">Briefly describe each requirement and specify the client/stakeholder need(s) that requirement maps to. Each requirement should appear in ONLY ONE sub-section of the document.  </w:t>
-      </w:r>
-    </w:p>
-    <w:p>
-      <w:pPr>
-        <w:spacing w:after="0" w:line="240" w:lineRule="auto"/>
-      </w:pPr>
-    </w:p>
-    <w:p>
-      <w:pPr>
-        <w:spacing w:after="0" w:line="240" w:lineRule="auto"/>
-      </w:pPr>
-      <w:r>
-        <w:t>Here is an example template for requirement specification: (</w:t>
-      </w:r>
-      <w:r>
-        <w:rPr>
-          <w:i/>
-        </w:rPr>
-        <w:t>the requirement template is formatted with blue for readability. Please remove the color formatting in your document</w:t>
-      </w:r>
-      <w:r>
-        <w:t>.)</w:t>
-      </w:r>
-    </w:p>
-    <w:p>
-      <w:pPr>
-        <w:spacing w:after="0" w:line="240" w:lineRule="auto"/>
-      </w:pPr>
     </w:p>
     <w:p>
       <w:pPr>
@@ -1404,173 +1712,62 @@
           <w:numId w:val="1"/>
         </w:numPr>
       </w:pPr>
-      <w:bookmarkStart w:id="6" w:name="_2et92p0" w:colFirst="0" w:colLast="0"/>
+      <w:bookmarkStart w:id="6" w:name="_Toc115273161"/>
+      <w:r>
+        <w:t>Improvement of the UI</w:t>
+      </w:r>
       <w:bookmarkEnd w:id="6"/>
       <w:r>
-        <w:t xml:space="preserve">[The name of the module/component/part] </w:t>
-      </w:r>
-    </w:p>
-    <w:p>
-      <w:pPr>
-        <w:spacing w:after="0" w:line="240" w:lineRule="auto"/>
-      </w:pPr>
-      <w:r>
-        <w:t>List your requirements for this project module here. Each listed requirement MAY INCLUDE the following items:</w:t>
+        <w:t xml:space="preserve"> </w:t>
+      </w:r>
+      <w:r>
+        <w:t xml:space="preserve"> </w:t>
       </w:r>
     </w:p>
     <w:p>
       <w:pPr>
         <w:spacing w:after="0" w:line="240" w:lineRule="auto"/>
         <w:rPr>
-          <w:color w:val="0070C0"/>
+          <w:color w:val="000000" w:themeColor="text1"/>
         </w:rPr>
       </w:pPr>
       <w:r>
         <w:rPr>
-          <w:b/>
-          <w:color w:val="0070C0"/>
+          <w:color w:val="000000" w:themeColor="text1"/>
         </w:rPr>
-        <w:t>[Enter a Concise Requirement Name]</w:t>
-      </w:r>
-      <w:proofErr w:type="gramStart"/>
+        <w:t>The main function of this project is t</w:t>
+      </w:r>
       <w:r>
         <w:rPr>
-          <w:b/>
-          <w:color w:val="0070C0"/>
+          <w:color w:val="000000" w:themeColor="text1"/>
         </w:rPr>
-        <w:t xml:space="preserve">:  </w:t>
+        <w:t>o</w:t>
       </w:r>
       <w:r>
         <w:rPr>
-          <w:color w:val="0070C0"/>
+          <w:color w:val="000000" w:themeColor="text1"/>
         </w:rPr>
-        <w:t>[</w:t>
-      </w:r>
-      <w:proofErr w:type="gramEnd"/>
+        <w:t xml:space="preserve"> create an alarm and the previous team that worked on this project was able to do just that but didn’t have lots of time to make the app look as nice as the clients wanted. Not to say the UI made from the last team was bad, but they thought it was a bit bland and wanted something that would draw more attention toward the application.</w:t>
+      </w:r>
       <w:r>
         <w:rPr>
-          <w:color w:val="0070C0"/>
+          <w:color w:val="000000" w:themeColor="text1"/>
         </w:rPr>
-        <w:t xml:space="preserve">provide a concise description, in clear and easily understandable language to specify the requirement] </w:t>
-      </w:r>
-    </w:p>
-    <w:p>
-      <w:pPr>
-        <w:spacing w:after="0" w:line="240" w:lineRule="auto"/>
+        <w:t xml:space="preserve"> The clients want a UI that uses calm colors like the darker blues and greens and that has a nice layout; something like Duolingo’s UI in terms of layout.</w:t>
+      </w:r>
+      <w:r>
         <w:rPr>
-          <w:color w:val="0070C0"/>
+          <w:color w:val="000000" w:themeColor="text1"/>
         </w:rPr>
-      </w:pPr>
+        <w:t xml:space="preserve"> Like having a side bar for all the parts of the application like settings, calendar, and current medications. </w:t>
+      </w:r>
       <w:r>
         <w:rPr>
-          <w:b/>
-          <w:color w:val="0070C0"/>
+          <w:bCs/>
+          <w:color w:val="000000" w:themeColor="text1"/>
         </w:rPr>
-        <w:lastRenderedPageBreak/>
-        <w:t>Source</w:t>
-      </w:r>
-      <w:r>
-        <w:rPr>
-          <w:color w:val="0070C0"/>
-        </w:rPr>
-        <w:t xml:space="preserve">: [specify who/what originated this requirement, specify the client/stakeholder need(s) that requirement maps to] </w:t>
-      </w:r>
-    </w:p>
-    <w:p>
-      <w:pPr>
-        <w:spacing w:after="0" w:line="240" w:lineRule="auto"/>
-        <w:rPr>
-          <w:color w:val="0070C0"/>
-        </w:rPr>
-      </w:pPr>
-      <w:r>
-        <w:rPr>
-          <w:b/>
-          <w:color w:val="0070C0"/>
-        </w:rPr>
-        <w:t>Priority</w:t>
-      </w:r>
-      <w:r>
-        <w:rPr>
-          <w:color w:val="0070C0"/>
-        </w:rPr>
-        <w:t xml:space="preserve">: specify the priority of this requirement, you may use the following scale to specify priority of the requirements: </w:t>
-      </w:r>
-    </w:p>
-    <w:p>
-      <w:pPr>
-        <w:spacing w:after="0" w:line="240" w:lineRule="auto"/>
-        <w:ind w:firstLine="720"/>
-        <w:rPr>
-          <w:color w:val="0070C0"/>
-        </w:rPr>
-      </w:pPr>
-      <w:r>
-        <w:rPr>
-          <w:color w:val="0070C0"/>
-          <w:u w:val="single"/>
-        </w:rPr>
-        <w:t>Priority Level 0</w:t>
-      </w:r>
-      <w:r>
-        <w:rPr>
-          <w:color w:val="0070C0"/>
-        </w:rPr>
-        <w:t>: Essential and required functionality</w:t>
-      </w:r>
-    </w:p>
-    <w:p>
-      <w:pPr>
-        <w:spacing w:after="0" w:line="240" w:lineRule="auto"/>
-        <w:ind w:firstLine="720"/>
-        <w:rPr>
-          <w:color w:val="0070C0"/>
-        </w:rPr>
-      </w:pPr>
-      <w:r>
-        <w:rPr>
-          <w:color w:val="0070C0"/>
-          <w:u w:val="single"/>
-        </w:rPr>
-        <w:t>Priority Level 1:</w:t>
-      </w:r>
-      <w:r>
-        <w:rPr>
-          <w:color w:val="0070C0"/>
-        </w:rPr>
-        <w:t xml:space="preserve"> Desirable functionality</w:t>
-      </w:r>
-    </w:p>
-    <w:p>
-      <w:pPr>
-        <w:spacing w:after="0" w:line="240" w:lineRule="auto"/>
-        <w:ind w:firstLine="720"/>
-        <w:rPr>
-          <w:color w:val="0070C0"/>
-        </w:rPr>
-      </w:pPr>
-      <w:r>
-        <w:rPr>
-          <w:color w:val="0070C0"/>
-          <w:u w:val="single"/>
-        </w:rPr>
-        <w:t>Priority Level 2</w:t>
-      </w:r>
-      <w:r>
-        <w:rPr>
-          <w:color w:val="0070C0"/>
-        </w:rPr>
-        <w:t>: Extra features or stretch goals</w:t>
-      </w:r>
-    </w:p>
-    <w:p>
-      <w:pPr>
-        <w:spacing w:after="0" w:line="240" w:lineRule="auto"/>
-        <w:rPr>
-          <w:b/>
-          <w:color w:val="0070C0"/>
-        </w:rPr>
-      </w:pPr>
+        <w:t xml:space="preserve">As this is something that the client has asked for and the main feature of the app is almost complete this would defiantly be at priority level 1. It’s not essential but it is something that can be worked on and improved as we move through the processes of making this app.  </w:t>
+      </w:r>
     </w:p>
     <w:p>
       <w:pPr>
@@ -1593,23 +1790,143 @@
           <w:numId w:val="1"/>
         </w:numPr>
       </w:pPr>
-      <w:bookmarkStart w:id="7" w:name="_tyjcwt" w:colFirst="0" w:colLast="0"/>
+      <w:r>
+        <w:t xml:space="preserve"> </w:t>
+      </w:r>
+      <w:bookmarkStart w:id="7" w:name="_Toc115273162"/>
+      <w:r>
+        <w:t>Website Implementation</w:t>
+      </w:r>
       <w:bookmarkEnd w:id="7"/>
       <w:r>
-        <w:t xml:space="preserve"> [The name of the next module/component/part]  </w:t>
-      </w:r>
-    </w:p>
-    <w:p>
-      <w:pPr>
-        <w:spacing w:after="0" w:line="240" w:lineRule="auto"/>
-      </w:pPr>
-      <w:r>
-        <w:t xml:space="preserve">List your requirements for the next project module here based on the requirements template described above. Include a subsection for each part. </w:t>
-      </w:r>
-    </w:p>
-    <w:p>
-      <w:pPr>
-        <w:spacing w:after="0" w:line="240" w:lineRule="auto"/>
+        <w:t xml:space="preserve"> </w:t>
+      </w:r>
+    </w:p>
+    <w:p>
+      <w:pPr>
+        <w:spacing w:after="0" w:line="240" w:lineRule="auto"/>
+      </w:pPr>
+      <w:r>
+        <w:t>The client wants the application to also be online where other employees of the LAMI hou</w:t>
+      </w:r>
+      <w:r>
+        <w:t>se can access their app accounts to check up on residents in the LAMI house.</w:t>
+      </w:r>
+      <w:r>
+        <w:t xml:space="preserve"> This requirement was </w:t>
+      </w:r>
+      <w:r>
+        <w:lastRenderedPageBreak/>
+        <w:t>added since the client wanted the residents and caretakers to have more accessible platforms to choose from for the application. Additionally, the client wanted the caretakers to be able to</w:t>
+      </w:r>
+      <w:r>
+        <w:t xml:space="preserve"> be able to check on the client’s medication times and if they took them on the house computer in the house. This was one of the main talking points when talking to the client</w:t>
+      </w:r>
+      <w:r>
+        <w:t>,</w:t>
+      </w:r>
+      <w:r>
+        <w:t xml:space="preserve"> so the priority level of this would be 0 since part of their specifications included the website implemen</w:t>
+      </w:r>
+      <w:r>
+        <w:t>tation</w:t>
+      </w:r>
+      <w:r>
+        <w:t>.</w:t>
+      </w:r>
+    </w:p>
+    <w:p>
+      <w:pPr>
+        <w:spacing w:after="0" w:line="240" w:lineRule="auto"/>
+      </w:pPr>
+    </w:p>
+    <w:p>
+      <w:pPr>
+        <w:pStyle w:val="Heading3"/>
+        <w:numPr>
+          <w:ilvl w:val="2"/>
+          <w:numId w:val="1"/>
+        </w:numPr>
+      </w:pPr>
+      <w:bookmarkStart w:id="8" w:name="_Toc115273163"/>
+      <w:r>
+        <w:t>Resident and Caretaker Accounts</w:t>
+      </w:r>
+      <w:bookmarkEnd w:id="8"/>
+      <w:r>
+        <w:t xml:space="preserve"> </w:t>
+      </w:r>
+    </w:p>
+    <w:p>
+      <w:pPr>
+        <w:spacing w:after="0" w:line="240" w:lineRule="auto"/>
+      </w:pPr>
+      <w:r>
+        <w:t xml:space="preserve">While its nice to have the timers for the residents the caretakers </w:t>
+      </w:r>
+      <w:r>
+        <w:t>can’t</w:t>
+      </w:r>
+      <w:r>
+        <w:t xml:space="preserve"> tell if the medication has been taken or not so the creation of caretaker and resident accounts will allow for different permissions between users</w:t>
+      </w:r>
+      <w:r>
+        <w:t>. The client asked for this since they wanted an easy way for the caretaker to see if the medication was being taken by the resident</w:t>
+      </w:r>
+      <w:r>
+        <w:t>. Th</w:t>
+      </w:r>
+      <w:r>
+        <w:t xml:space="preserve">e creation of this feature is priority 0 since allowing the caretaker of the house to see if the residents have taken their medication is something that was talked about a lot with the client. </w:t>
+      </w:r>
+    </w:p>
+    <w:p>
+      <w:pPr>
+        <w:spacing w:after="0" w:line="240" w:lineRule="auto"/>
+      </w:pPr>
+    </w:p>
+    <w:p>
+      <w:pPr>
+        <w:pStyle w:val="Heading3"/>
+        <w:numPr>
+          <w:ilvl w:val="2"/>
+          <w:numId w:val="1"/>
+        </w:numPr>
+      </w:pPr>
+      <w:bookmarkStart w:id="9" w:name="_Toc115273164"/>
+      <w:r>
+        <w:t>Resident Surveys</w:t>
+      </w:r>
+      <w:bookmarkEnd w:id="9"/>
+    </w:p>
+    <w:p>
+      <w:pPr>
+        <w:spacing w:after="0" w:line="240" w:lineRule="auto"/>
+      </w:pPr>
+      <w:r>
+        <w:t xml:space="preserve">Another tool that will help the caretakers of the house is after taking medicine periodically a medication survey will come up to ask the resident if the medication is working well and how they like the medication. </w:t>
+      </w:r>
+      <w:r>
+        <w:t xml:space="preserve">The client wants these surveys so that they can make sure that the medications that the residents are taking are not negatively impacting them or that maybe they need some new medication that is either stronger or weaker. This seems like it would be a priority 0 program in the </w:t>
+      </w:r>
+      <w:r>
+        <w:t>application,</w:t>
+      </w:r>
+      <w:r>
+        <w:t xml:space="preserve"> but the client specified that this was something that we can do if we get around to it</w:t>
+      </w:r>
+      <w:r>
+        <w:t>,</w:t>
+      </w:r>
+      <w:r>
+        <w:t xml:space="preserve"> so I would place it at 2.</w:t>
+      </w:r>
+    </w:p>
+    <w:p>
+      <w:pPr>
+        <w:pStyle w:val="ListParagraph"/>
+        <w:spacing w:after="0" w:line="240" w:lineRule="auto"/>
+        <w:ind w:left="240"/>
       </w:pPr>
     </w:p>
     <w:p>
@@ -1620,11 +1937,11 @@
           <w:numId w:val="1"/>
         </w:numPr>
       </w:pPr>
-      <w:bookmarkStart w:id="8" w:name="_3dy6vkm" w:colFirst="0" w:colLast="0"/>
-      <w:bookmarkEnd w:id="8"/>
+      <w:bookmarkStart w:id="10" w:name="_Toc115273165"/>
       <w:r>
         <w:t>Non-Functional Requirements</w:t>
       </w:r>
+      <w:bookmarkEnd w:id="10"/>
     </w:p>
     <w:p>
       <w:pPr>
@@ -1645,7 +1962,7 @@
         <w:rPr>
           <w:vertAlign w:val="superscript"/>
         </w:rPr>
-        <w:footnoteReference w:id="3"/>
+        <w:footnoteReference w:id="1"/>
       </w:r>
       <w:r>
         <w:t xml:space="preserve"> </w:t>
@@ -1703,6 +2020,37 @@
       </w:pPr>
       <w:r>
         <w:t>You may use the following template for non-functional requirements (Please remove the color formatting in your final document):</w:t>
+      </w:r>
+    </w:p>
+    <w:p>
+      <w:pPr>
+        <w:pStyle w:val="Heading3"/>
+        <w:numPr>
+          <w:ilvl w:val="2"/>
+          <w:numId w:val="1"/>
+        </w:numPr>
+      </w:pPr>
+      <w:bookmarkStart w:id="11" w:name="_Toc115273166"/>
+      <w:r>
+        <w:t>Must be able to support around 10-15 users</w:t>
+      </w:r>
+      <w:bookmarkEnd w:id="11"/>
+    </w:p>
+    <w:p>
+      <w:r>
+        <w:t xml:space="preserve">The client wants it so that it is possible to have everyone in the house on the server at once so that no one isn’t reminded to take their </w:t>
+      </w:r>
+      <w:r>
+        <w:t>medications,</w:t>
+      </w:r>
+      <w:r>
+        <w:t xml:space="preserve"> or a staff member </w:t>
+      </w:r>
+      <w:r>
+        <w:t>can’t</w:t>
+      </w:r>
+      <w:r>
+        <w:t xml:space="preserve"> check if a resident has taken their medication.</w:t>
       </w:r>
     </w:p>
     <w:p>
@@ -1758,11 +2106,11 @@
         </w:numPr>
         <w:spacing w:before="0" w:after="0"/>
       </w:pPr>
-      <w:bookmarkStart w:id="9" w:name="_1t3h5sf" w:colFirst="0" w:colLast="0"/>
-      <w:bookmarkEnd w:id="9"/>
+      <w:bookmarkStart w:id="12" w:name="_Toc115273167"/>
       <w:r>
         <w:t>System Evolution</w:t>
       </w:r>
+      <w:bookmarkEnd w:id="12"/>
     </w:p>
     <w:p>
       <w:pPr>
@@ -1794,11 +2142,11 @@
         </w:numPr>
         <w:spacing w:before="0" w:after="0"/>
       </w:pPr>
-      <w:bookmarkStart w:id="10" w:name="_4d34og8" w:colFirst="0" w:colLast="0"/>
-      <w:bookmarkEnd w:id="10"/>
+      <w:bookmarkStart w:id="13" w:name="_Toc115273168"/>
       <w:r>
         <w:t>Glossary</w:t>
       </w:r>
+      <w:bookmarkEnd w:id="13"/>
     </w:p>
     <w:p>
       <w:pPr>
@@ -1822,11 +2170,11 @@
         </w:numPr>
         <w:spacing w:before="0" w:after="0"/>
       </w:pPr>
-      <w:bookmarkStart w:id="11" w:name="_2s8eyo1" w:colFirst="0" w:colLast="0"/>
-      <w:bookmarkEnd w:id="11"/>
+      <w:bookmarkStart w:id="14" w:name="_Toc115273169"/>
       <w:r>
         <w:t>References</w:t>
       </w:r>
+      <w:bookmarkEnd w:id="14"/>
     </w:p>
     <w:p>
       <w:pPr>
@@ -2025,54 +2373,6 @@
           <w:sz w:val="20"/>
           <w:szCs w:val="20"/>
         </w:rPr>
-        <w:t xml:space="preserve"> https://en.wikipedia.org/wiki/Use_case</w:t>
-      </w:r>
-    </w:p>
-  </w:footnote>
-  <w:footnote w:id="2">
-    <w:p>
-      <w:pPr>
-        <w:spacing w:after="0" w:line="240" w:lineRule="auto"/>
-        <w:rPr>
-          <w:sz w:val="20"/>
-          <w:szCs w:val="20"/>
-        </w:rPr>
-      </w:pPr>
-      <w:r>
-        <w:rPr>
-          <w:vertAlign w:val="superscript"/>
-        </w:rPr>
-        <w:footnoteRef/>
-      </w:r>
-      <w:r>
-        <w:rPr>
-          <w:sz w:val="20"/>
-          <w:szCs w:val="20"/>
-        </w:rPr>
-        <w:t xml:space="preserve"> https://en.wikipedia.org/wiki/Functional_requirement</w:t>
-      </w:r>
-    </w:p>
-  </w:footnote>
-  <w:footnote w:id="3">
-    <w:p>
-      <w:pPr>
-        <w:spacing w:after="0" w:line="240" w:lineRule="auto"/>
-        <w:rPr>
-          <w:sz w:val="20"/>
-          <w:szCs w:val="20"/>
-        </w:rPr>
-      </w:pPr>
-      <w:r>
-        <w:rPr>
-          <w:vertAlign w:val="superscript"/>
-        </w:rPr>
-        <w:footnoteRef/>
-      </w:r>
-      <w:r>
-        <w:rPr>
-          <w:sz w:val="20"/>
-          <w:szCs w:val="20"/>
-        </w:rPr>
         <w:t xml:space="preserve"> https://en.wikipedia.org/wiki/Non-functional_requirement</w:t>
       </w:r>
     </w:p>
@@ -2085,7 +2385,7 @@
   <w:abstractNum w:abstractNumId="0" w15:restartNumberingAfterBreak="0">
     <w:nsid w:val="056A6B97"/>
     <w:multiLevelType w:val="multilevel"/>
-    <w:tmpl w:val="81982BB4"/>
+    <w:tmpl w:val="8B664C66"/>
     <w:lvl w:ilvl="0">
       <w:start w:val="1"/>
       <w:numFmt w:val="upperRoman"/>
@@ -2094,6 +2394,9 @@
       <w:pPr>
         <w:ind w:left="360" w:hanging="360"/>
       </w:pPr>
+      <w:rPr>
+        <w:rFonts w:hint="default"/>
+      </w:rPr>
     </w:lvl>
     <w:lvl w:ilvl="1">
       <w:start w:val="1"/>
@@ -2103,6 +2406,9 @@
       <w:pPr>
         <w:ind w:left="0" w:firstLine="0"/>
       </w:pPr>
+      <w:rPr>
+        <w:rFonts w:hint="default"/>
+      </w:rPr>
     </w:lvl>
     <w:lvl w:ilvl="2">
       <w:start w:val="1"/>
@@ -2112,6 +2418,11 @@
       <w:pPr>
         <w:ind w:left="0" w:firstLine="240"/>
       </w:pPr>
+      <w:rPr>
+        <w:rFonts w:hint="default"/>
+        <w:b/>
+        <w:bCs/>
+      </w:rPr>
     </w:lvl>
     <w:lvl w:ilvl="3">
       <w:start w:val="1"/>
@@ -2121,6 +2432,9 @@
       <w:pPr>
         <w:ind w:left="0" w:firstLine="360"/>
       </w:pPr>
+      <w:rPr>
+        <w:rFonts w:hint="default"/>
+      </w:rPr>
     </w:lvl>
     <w:lvl w:ilvl="4">
       <w:start w:val="1"/>
@@ -2130,6 +2444,9 @@
       <w:pPr>
         <w:ind w:left="0" w:firstLine="480"/>
       </w:pPr>
+      <w:rPr>
+        <w:rFonts w:hint="default"/>
+      </w:rPr>
     </w:lvl>
     <w:lvl w:ilvl="5">
       <w:start w:val="1"/>
@@ -2139,6 +2456,9 @@
       <w:pPr>
         <w:ind w:left="0" w:firstLine="600"/>
       </w:pPr>
+      <w:rPr>
+        <w:rFonts w:hint="default"/>
+      </w:rPr>
     </w:lvl>
     <w:lvl w:ilvl="6">
       <w:start w:val="1"/>
@@ -2148,6 +2468,9 @@
       <w:pPr>
         <w:ind w:left="3240" w:hanging="1080"/>
       </w:pPr>
+      <w:rPr>
+        <w:rFonts w:hint="default"/>
+      </w:rPr>
     </w:lvl>
     <w:lvl w:ilvl="7">
       <w:start w:val="1"/>
@@ -2157,6 +2480,9 @@
       <w:pPr>
         <w:ind w:left="3744" w:hanging="1224"/>
       </w:pPr>
+      <w:rPr>
+        <w:rFonts w:hint="default"/>
+      </w:rPr>
     </w:lvl>
     <w:lvl w:ilvl="8">
       <w:start w:val="1"/>
@@ -2166,10 +2492,317 @@
       <w:pPr>
         <w:ind w:left="4320" w:hanging="1440"/>
       </w:pPr>
+      <w:rPr>
+        <w:rFonts w:hint="default"/>
+      </w:rPr>
+    </w:lvl>
+  </w:abstractNum>
+  <w:abstractNum w:abstractNumId="1" w15:restartNumberingAfterBreak="0">
+    <w:nsid w:val="7742616E"/>
+    <w:multiLevelType w:val="multilevel"/>
+    <w:tmpl w:val="F2A8CF18"/>
+    <w:lvl w:ilvl="0">
+      <w:start w:val="1"/>
+      <w:numFmt w:val="bullet"/>
+      <w:lvlText w:val="●"/>
+      <w:lvlJc w:val="left"/>
+      <w:pPr>
+        <w:ind w:left="720" w:hanging="360"/>
+      </w:pPr>
+      <w:rPr>
+        <w:strike w:val="0"/>
+        <w:dstrike w:val="0"/>
+        <w:u w:val="none"/>
+        <w:effect w:val="none"/>
+      </w:rPr>
+    </w:lvl>
+    <w:lvl w:ilvl="1">
+      <w:start w:val="1"/>
+      <w:numFmt w:val="bullet"/>
+      <w:lvlText w:val="○"/>
+      <w:lvlJc w:val="left"/>
+      <w:pPr>
+        <w:ind w:left="1440" w:hanging="360"/>
+      </w:pPr>
+      <w:rPr>
+        <w:strike w:val="0"/>
+        <w:dstrike w:val="0"/>
+        <w:u w:val="none"/>
+        <w:effect w:val="none"/>
+      </w:rPr>
+    </w:lvl>
+    <w:lvl w:ilvl="2">
+      <w:start w:val="1"/>
+      <w:numFmt w:val="bullet"/>
+      <w:lvlText w:val="■"/>
+      <w:lvlJc w:val="left"/>
+      <w:pPr>
+        <w:ind w:left="2160" w:hanging="360"/>
+      </w:pPr>
+      <w:rPr>
+        <w:strike w:val="0"/>
+        <w:dstrike w:val="0"/>
+        <w:u w:val="none"/>
+        <w:effect w:val="none"/>
+      </w:rPr>
+    </w:lvl>
+    <w:lvl w:ilvl="3">
+      <w:start w:val="1"/>
+      <w:numFmt w:val="bullet"/>
+      <w:lvlText w:val="●"/>
+      <w:lvlJc w:val="left"/>
+      <w:pPr>
+        <w:ind w:left="2880" w:hanging="360"/>
+      </w:pPr>
+      <w:rPr>
+        <w:strike w:val="0"/>
+        <w:dstrike w:val="0"/>
+        <w:u w:val="none"/>
+        <w:effect w:val="none"/>
+      </w:rPr>
+    </w:lvl>
+    <w:lvl w:ilvl="4">
+      <w:start w:val="1"/>
+      <w:numFmt w:val="bullet"/>
+      <w:lvlText w:val="○"/>
+      <w:lvlJc w:val="left"/>
+      <w:pPr>
+        <w:ind w:left="3600" w:hanging="360"/>
+      </w:pPr>
+      <w:rPr>
+        <w:strike w:val="0"/>
+        <w:dstrike w:val="0"/>
+        <w:u w:val="none"/>
+        <w:effect w:val="none"/>
+      </w:rPr>
+    </w:lvl>
+    <w:lvl w:ilvl="5">
+      <w:start w:val="1"/>
+      <w:numFmt w:val="bullet"/>
+      <w:lvlText w:val="■"/>
+      <w:lvlJc w:val="left"/>
+      <w:pPr>
+        <w:ind w:left="4320" w:hanging="360"/>
+      </w:pPr>
+      <w:rPr>
+        <w:strike w:val="0"/>
+        <w:dstrike w:val="0"/>
+        <w:u w:val="none"/>
+        <w:effect w:val="none"/>
+      </w:rPr>
+    </w:lvl>
+    <w:lvl w:ilvl="6">
+      <w:start w:val="1"/>
+      <w:numFmt w:val="bullet"/>
+      <w:lvlText w:val="●"/>
+      <w:lvlJc w:val="left"/>
+      <w:pPr>
+        <w:ind w:left="5040" w:hanging="360"/>
+      </w:pPr>
+      <w:rPr>
+        <w:strike w:val="0"/>
+        <w:dstrike w:val="0"/>
+        <w:u w:val="none"/>
+        <w:effect w:val="none"/>
+      </w:rPr>
+    </w:lvl>
+    <w:lvl w:ilvl="7">
+      <w:start w:val="1"/>
+      <w:numFmt w:val="bullet"/>
+      <w:lvlText w:val="○"/>
+      <w:lvlJc w:val="left"/>
+      <w:pPr>
+        <w:ind w:left="5760" w:hanging="360"/>
+      </w:pPr>
+      <w:rPr>
+        <w:strike w:val="0"/>
+        <w:dstrike w:val="0"/>
+        <w:u w:val="none"/>
+        <w:effect w:val="none"/>
+      </w:rPr>
+    </w:lvl>
+    <w:lvl w:ilvl="8">
+      <w:start w:val="1"/>
+      <w:numFmt w:val="bullet"/>
+      <w:lvlText w:val="■"/>
+      <w:lvlJc w:val="left"/>
+      <w:pPr>
+        <w:ind w:left="6480" w:hanging="360"/>
+      </w:pPr>
+      <w:rPr>
+        <w:strike w:val="0"/>
+        <w:dstrike w:val="0"/>
+        <w:u w:val="none"/>
+        <w:effect w:val="none"/>
+      </w:rPr>
+    </w:lvl>
+  </w:abstractNum>
+  <w:abstractNum w:abstractNumId="2" w15:restartNumberingAfterBreak="0">
+    <w:nsid w:val="7B2B63BB"/>
+    <w:multiLevelType w:val="multilevel"/>
+    <w:tmpl w:val="95AC6038"/>
+    <w:lvl w:ilvl="0">
+      <w:start w:val="1"/>
+      <w:numFmt w:val="bullet"/>
+      <w:lvlText w:val="●"/>
+      <w:lvlJc w:val="left"/>
+      <w:pPr>
+        <w:ind w:left="720" w:hanging="360"/>
+      </w:pPr>
+      <w:rPr>
+        <w:strike w:val="0"/>
+        <w:dstrike w:val="0"/>
+        <w:u w:val="none"/>
+        <w:effect w:val="none"/>
+      </w:rPr>
+    </w:lvl>
+    <w:lvl w:ilvl="1">
+      <w:start w:val="1"/>
+      <w:numFmt w:val="bullet"/>
+      <w:lvlText w:val="○"/>
+      <w:lvlJc w:val="left"/>
+      <w:pPr>
+        <w:ind w:left="1440" w:hanging="360"/>
+      </w:pPr>
+      <w:rPr>
+        <w:strike w:val="0"/>
+        <w:dstrike w:val="0"/>
+        <w:u w:val="none"/>
+        <w:effect w:val="none"/>
+      </w:rPr>
+    </w:lvl>
+    <w:lvl w:ilvl="2">
+      <w:start w:val="1"/>
+      <w:numFmt w:val="bullet"/>
+      <w:lvlText w:val="■"/>
+      <w:lvlJc w:val="left"/>
+      <w:pPr>
+        <w:ind w:left="2160" w:hanging="360"/>
+      </w:pPr>
+      <w:rPr>
+        <w:strike w:val="0"/>
+        <w:dstrike w:val="0"/>
+        <w:u w:val="none"/>
+        <w:effect w:val="none"/>
+      </w:rPr>
+    </w:lvl>
+    <w:lvl w:ilvl="3">
+      <w:start w:val="1"/>
+      <w:numFmt w:val="bullet"/>
+      <w:lvlText w:val="●"/>
+      <w:lvlJc w:val="left"/>
+      <w:pPr>
+        <w:ind w:left="2880" w:hanging="360"/>
+      </w:pPr>
+      <w:rPr>
+        <w:strike w:val="0"/>
+        <w:dstrike w:val="0"/>
+        <w:u w:val="none"/>
+        <w:effect w:val="none"/>
+      </w:rPr>
+    </w:lvl>
+    <w:lvl w:ilvl="4">
+      <w:start w:val="1"/>
+      <w:numFmt w:val="bullet"/>
+      <w:lvlText w:val="○"/>
+      <w:lvlJc w:val="left"/>
+      <w:pPr>
+        <w:ind w:left="3600" w:hanging="360"/>
+      </w:pPr>
+      <w:rPr>
+        <w:strike w:val="0"/>
+        <w:dstrike w:val="0"/>
+        <w:u w:val="none"/>
+        <w:effect w:val="none"/>
+      </w:rPr>
+    </w:lvl>
+    <w:lvl w:ilvl="5">
+      <w:start w:val="1"/>
+      <w:numFmt w:val="bullet"/>
+      <w:lvlText w:val="■"/>
+      <w:lvlJc w:val="left"/>
+      <w:pPr>
+        <w:ind w:left="4320" w:hanging="360"/>
+      </w:pPr>
+      <w:rPr>
+        <w:strike w:val="0"/>
+        <w:dstrike w:val="0"/>
+        <w:u w:val="none"/>
+        <w:effect w:val="none"/>
+      </w:rPr>
+    </w:lvl>
+    <w:lvl w:ilvl="6">
+      <w:start w:val="1"/>
+      <w:numFmt w:val="bullet"/>
+      <w:lvlText w:val="●"/>
+      <w:lvlJc w:val="left"/>
+      <w:pPr>
+        <w:ind w:left="5040" w:hanging="360"/>
+      </w:pPr>
+      <w:rPr>
+        <w:strike w:val="0"/>
+        <w:dstrike w:val="0"/>
+        <w:u w:val="none"/>
+        <w:effect w:val="none"/>
+      </w:rPr>
+    </w:lvl>
+    <w:lvl w:ilvl="7">
+      <w:start w:val="1"/>
+      <w:numFmt w:val="bullet"/>
+      <w:lvlText w:val="○"/>
+      <w:lvlJc w:val="left"/>
+      <w:pPr>
+        <w:ind w:left="5760" w:hanging="360"/>
+      </w:pPr>
+      <w:rPr>
+        <w:strike w:val="0"/>
+        <w:dstrike w:val="0"/>
+        <w:u w:val="none"/>
+        <w:effect w:val="none"/>
+      </w:rPr>
+    </w:lvl>
+    <w:lvl w:ilvl="8">
+      <w:start w:val="1"/>
+      <w:numFmt w:val="bullet"/>
+      <w:lvlText w:val="■"/>
+      <w:lvlJc w:val="left"/>
+      <w:pPr>
+        <w:ind w:left="6480" w:hanging="360"/>
+      </w:pPr>
+      <w:rPr>
+        <w:strike w:val="0"/>
+        <w:dstrike w:val="0"/>
+        <w:u w:val="none"/>
+        <w:effect w:val="none"/>
+      </w:rPr>
     </w:lvl>
   </w:abstractNum>
   <w:num w:numId="1" w16cid:durableId="330451165">
     <w:abstractNumId w:val="0"/>
+  </w:num>
+  <w:num w:numId="2" w16cid:durableId="2117626977">
+    <w:abstractNumId w:val="1"/>
+    <w:lvlOverride w:ilvl="0"/>
+    <w:lvlOverride w:ilvl="1"/>
+    <w:lvlOverride w:ilvl="2"/>
+    <w:lvlOverride w:ilvl="3"/>
+    <w:lvlOverride w:ilvl="4"/>
+    <w:lvlOverride w:ilvl="5"/>
+    <w:lvlOverride w:ilvl="6"/>
+    <w:lvlOverride w:ilvl="7"/>
+    <w:lvlOverride w:ilvl="8"/>
+  </w:num>
+  <w:num w:numId="3" w16cid:durableId="755714603">
+    <w:abstractNumId w:val="2"/>
+    <w:lvlOverride w:ilvl="0"/>
+    <w:lvlOverride w:ilvl="1"/>
+    <w:lvlOverride w:ilvl="2"/>
+    <w:lvlOverride w:ilvl="3"/>
+    <w:lvlOverride w:ilvl="4"/>
+    <w:lvlOverride w:ilvl="5"/>
+    <w:lvlOverride w:ilvl="6"/>
+    <w:lvlOverride w:ilvl="7"/>
+    <w:lvlOverride w:ilvl="8"/>
   </w:num>
 </w:numbering>
 </file>
@@ -2745,6 +3378,86 @@
       <w:szCs w:val="48"/>
     </w:rPr>
   </w:style>
+  <w:style w:type="paragraph" w:styleId="ListParagraph">
+    <w:name w:val="List Paragraph"/>
+    <w:basedOn w:val="Normal"/>
+    <w:uiPriority w:val="34"/>
+    <w:qFormat/>
+    <w:rsid w:val="009D705C"/>
+    <w:pPr>
+      <w:ind w:left="720"/>
+      <w:contextualSpacing/>
+    </w:pPr>
+  </w:style>
+  <w:style w:type="paragraph" w:styleId="TOC1">
+    <w:name w:val="toc 1"/>
+    <w:basedOn w:val="Normal"/>
+    <w:next w:val="Normal"/>
+    <w:autoRedefine/>
+    <w:uiPriority w:val="39"/>
+    <w:unhideWhenUsed/>
+    <w:rsid w:val="009D705C"/>
+    <w:pPr>
+      <w:spacing w:after="100"/>
+    </w:pPr>
+  </w:style>
+  <w:style w:type="paragraph" w:styleId="TOC2">
+    <w:name w:val="toc 2"/>
+    <w:basedOn w:val="Normal"/>
+    <w:next w:val="Normal"/>
+    <w:autoRedefine/>
+    <w:uiPriority w:val="39"/>
+    <w:unhideWhenUsed/>
+    <w:rsid w:val="009D705C"/>
+    <w:pPr>
+      <w:spacing w:after="100"/>
+      <w:ind w:left="220"/>
+    </w:pPr>
+  </w:style>
+  <w:style w:type="paragraph" w:styleId="TOC3">
+    <w:name w:val="toc 3"/>
+    <w:basedOn w:val="Normal"/>
+    <w:next w:val="Normal"/>
+    <w:autoRedefine/>
+    <w:uiPriority w:val="39"/>
+    <w:unhideWhenUsed/>
+    <w:rsid w:val="009D705C"/>
+    <w:pPr>
+      <w:spacing w:after="100"/>
+      <w:ind w:left="440"/>
+    </w:pPr>
+  </w:style>
+  <w:style w:type="character" w:styleId="Hyperlink">
+    <w:name w:val="Hyperlink"/>
+    <w:basedOn w:val="DefaultParagraphFont"/>
+    <w:uiPriority w:val="99"/>
+    <w:unhideWhenUsed/>
+    <w:rsid w:val="009D705C"/>
+    <w:rPr>
+      <w:color w:val="0000FF" w:themeColor="hyperlink"/>
+      <w:u w:val="single"/>
+    </w:rPr>
+  </w:style>
+  <w:style w:type="paragraph" w:styleId="TOCHeading">
+    <w:name w:val="TOC Heading"/>
+    <w:basedOn w:val="Heading1"/>
+    <w:next w:val="Normal"/>
+    <w:uiPriority w:val="39"/>
+    <w:unhideWhenUsed/>
+    <w:qFormat/>
+    <w:rsid w:val="009D705C"/>
+    <w:pPr>
+      <w:spacing w:after="0" w:line="259" w:lineRule="auto"/>
+      <w:outlineLvl w:val="9"/>
+    </w:pPr>
+    <w:rPr>
+      <w:rFonts w:asciiTheme="majorHAnsi" w:eastAsiaTheme="majorEastAsia" w:hAnsiTheme="majorHAnsi" w:cstheme="majorBidi"/>
+      <w:b w:val="0"/>
+      <w:color w:val="365F91" w:themeColor="accent1" w:themeShade="BF"/>
+      <w:sz w:val="32"/>
+      <w:szCs w:val="32"/>
+    </w:rPr>
+  </w:style>
 </w:styles>
 </file>
 

</xml_diff>